<commit_message>
Clean up documents for public release
Documentation for chebi tutorial synchronzied with final version.
</commit_message>
<xml_diff>
--- a/docs/metadata-si/NCI Service Metadata Ontology Documentation and Tutorial.docx
+++ b/docs/metadata-si/NCI Service Metadata Ontology Documentation and Tutorial.docx
@@ -31,9 +31,9 @@
           <w:b/>
           <w:bCs/>
           <w:color w:val="000000"/>
-          <w:shd w:fill="FFFF00" w:val="clear"/>
-        </w:rPr>
-        <w:t>NCI SI Service Metadata Ontology</w:t>
+          <w:shd w:fill="auto" w:val="clear"/>
+        </w:rPr>
+        <w:t>Service RDF Resource Ontology</w:t>
       </w:r>
       <w:r>
         <w:rPr>
@@ -42,7 +42,25 @@
           <w:color w:val="000000"/>
           <w:shd w:fill="auto" w:val="clear"/>
         </w:rPr>
-        <w:t xml:space="preserve"> (SSRO)</w:t>
+        <w:t xml:space="preserve"> (S</w:t>
+      </w:r>
+      <w:r>
+        <w:rPr>
+          <w:b/>
+          <w:bCs/>
+          <w:color w:val="000000"/>
+          <w:shd w:fill="auto" w:val="clear"/>
+        </w:rPr>
+        <w:t>R</w:t>
+      </w:r>
+      <w:r>
+        <w:rPr>
+          <w:b/>
+          <w:bCs/>
+          <w:color w:val="000000"/>
+          <w:shd w:fill="auto" w:val="clear"/>
+        </w:rPr>
+        <w:t>RO)</w:t>
       </w:r>
     </w:p>
     <w:p>
@@ -482,9 +500,6 @@
           <w:numId w:val="2"/>
         </w:numPr>
         <w:rPr>
-          <w:b w:val="false"/>
-          <w:b w:val="false"/>
-          <w:bCs w:val="false"/>
           <w:color w:val="auto"/>
         </w:rPr>
       </w:pPr>
@@ -703,7 +718,22 @@
         <w:rPr>
           <w:color w:val="auto"/>
         </w:rPr>
-        <w:t>The purpose of this document is to lay out our development of a metadata ontology for our CanSI system. We have named this metadata ontology the Semantic Infrastructure Service Metadata Ontology (SSRO). SSRO will specify resources, resource type, provenance, common queryable properties (e.g., definition, preferred terms), graph names, and various other entities as required to facilitate queries of multiple graphs using a common terminology. We have utilized terminology and framework from the previous SI schemas and as part of the Information Artifact Ontology (IAO). Note that Dr. He is also an active developer of both OMO and IAO.</w:t>
+        <w:t xml:space="preserve">The purpose of this document is to lay out our development of a metadata ontology for our CanSI system. We have named this metadata ontology the </w:t>
+      </w:r>
+      <w:r>
+        <w:rPr>
+          <w:b/>
+          <w:bCs/>
+          <w:color w:val="000000"/>
+          <w:shd w:fill="auto" w:val="clear"/>
+        </w:rPr>
+        <w:t>Service RDF Resource Ontology</w:t>
+      </w:r>
+      <w:r>
+        <w:rPr>
+          <w:color w:val="auto"/>
+        </w:rPr>
+        <w:t xml:space="preserve"> (SSRO). SSRO will specify resources, resource type, provenance, common queryable properties (e.g., definition, preferred terms), graph names, and various other entities as required to facilitate queries of multiple graphs using a common terminology. We have utilized terminology and framework from the previous SI schemas and as part of the Information Artifact Ontology (IAO). Note that Dr. He is also an active developer of both OMO and IAO.</w:t>
       </w:r>
     </w:p>
     <w:p>
@@ -2253,7 +2283,11 @@
         </w:rPr>
       </w:pPr>
       <w:r>
-        <w:rPr/>
+        <w:rPr>
+          <w:b w:val="false"/>
+          <w:bCs w:val="false"/>
+          <w:color w:val="auto"/>
+        </w:rPr>
       </w:r>
     </w:p>
     <w:p>
@@ -2359,15 +2393,6 @@
         </w:rPr>
       </w:pPr>
       <w:r>
-        <w:rPr/>
-      </w:r>
-    </w:p>
-    <w:p>
-      <w:pPr>
-        <w:pStyle w:val="Normal"/>
-        <w:rPr/>
-      </w:pPr>
-      <w:r>
         <w:rPr>
           <w:b/>
           <w:bCs/>
@@ -2375,6 +2400,21 @@
           <w:sz w:val="24"/>
           <w:szCs w:val="24"/>
         </w:rPr>
+      </w:r>
+    </w:p>
+    <w:p>
+      <w:pPr>
+        <w:pStyle w:val="Normal"/>
+        <w:rPr/>
+      </w:pPr>
+      <w:r>
+        <w:rPr>
+          <w:b/>
+          <w:bCs/>
+          <w:color w:val="auto"/>
+          <w:sz w:val="24"/>
+          <w:szCs w:val="24"/>
+        </w:rPr>
         <w:t>ObsoleteClass.</w:t>
       </w:r>
       <w:r>
@@ -2423,43 +2463,39 @@
           <w:sz w:val="24"/>
           <w:szCs w:val="24"/>
         </w:rPr>
-        <w:t>L</w:t>
-      </w:r>
-      <w:r>
-        <w:rPr>
-          <w:b/>
-          <w:bCs/>
+        <w:t xml:space="preserve">License Model. </w:t>
+      </w:r>
+      <w:r>
+        <w:rPr>
+          <w:b w:val="false"/>
+          <w:bCs w:val="false"/>
           <w:color w:val="auto"/>
           <w:sz w:val="24"/>
           <w:szCs w:val="24"/>
         </w:rPr>
-        <w:t xml:space="preserve">icense Model. </w:t>
-      </w:r>
-      <w:r>
-        <w:rPr>
-          <w:b w:val="false"/>
-          <w:bCs w:val="false"/>
+        <w:t>A license model describing the usage conditions for an ontology. If no license model is known, use ‘unknown license’.</w:t>
+      </w:r>
+    </w:p>
+    <w:p>
+      <w:pPr>
+        <w:pStyle w:val="Normal"/>
+        <w:rPr>
+          <w:b/>
+          <w:b/>
+          <w:bCs/>
           <w:color w:val="auto"/>
           <w:sz w:val="24"/>
           <w:szCs w:val="24"/>
         </w:rPr>
-        <w:t>A license model describing the usage conditions for an ontology. If no license model is known, use ‘unknown license’.</w:t>
-      </w:r>
-    </w:p>
-    <w:p>
-      <w:pPr>
-        <w:pStyle w:val="Normal"/>
-        <w:rPr>
-          <w:b/>
+      </w:pPr>
+      <w:r>
+        <w:rPr>
           <w:b/>
           <w:bCs/>
           <w:color w:val="auto"/>
           <w:sz w:val="24"/>
           <w:szCs w:val="24"/>
         </w:rPr>
-      </w:pPr>
-      <w:r>
-        <w:rPr/>
       </w:r>
     </w:p>
     <w:p>
@@ -2475,25 +2511,270 @@
           <w:sz w:val="24"/>
           <w:szCs w:val="24"/>
         </w:rPr>
-        <w:t>Organisation</w:t>
-      </w:r>
-      <w:r>
-        <w:rPr>
-          <w:b/>
-          <w:bCs/>
+        <w:t>Organisation.</w:t>
+      </w:r>
+      <w:r>
+        <w:rPr>
           <w:color w:val="auto"/>
           <w:sz w:val="24"/>
           <w:szCs w:val="24"/>
         </w:rPr>
-        <w:t>.</w:t>
-      </w:r>
-      <w:r>
-        <w:rPr>
+        <w:tab/>
+        <w:t xml:space="preserve"> </w:t>
+      </w:r>
+      <w:r>
+        <w:rPr>
+          <w:i/>
+          <w:iCs/>
+          <w:color w:val="auto"/>
+        </w:rPr>
+        <w:t>An organization is a social institution.</w:t>
+      </w:r>
+      <w:r>
+        <w:rPr>
+          <w:color w:val="auto"/>
+        </w:rPr>
+        <w:t xml:space="preserve"> This class is used primarily to identify the relevant authority for an information resource and is used to represent companies, societies, etc. Party is intended to be linked to data that represent contact information, such as mail address, emails, phone numbers, etc. Organization instances have ‘omv:acronym’, ‘omv:description’, ‘omv:name’, ‘omv:email’.  </w:t>
+      </w:r>
+    </w:p>
+    <w:p>
+      <w:pPr>
+        <w:pStyle w:val="Normal"/>
+        <w:rPr>
+          <w:color w:val="auto"/>
+        </w:rPr>
+      </w:pPr>
+      <w:r>
+        <w:rPr>
+          <w:color w:val="auto"/>
+        </w:rPr>
+      </w:r>
+    </w:p>
+    <w:p>
+      <w:pPr>
+        <w:pStyle w:val="Normal"/>
+        <w:rPr>
+          <w:b/>
+          <w:b/>
+          <w:bCs/>
+        </w:rPr>
+      </w:pPr>
+      <w:r>
+        <w:rPr>
+          <w:b/>
+          <w:bCs/>
+          <w:color w:val="auto"/>
+        </w:rPr>
+        <w:t xml:space="preserve">Ontology Domain. </w:t>
+      </w:r>
+      <w:r>
+        <w:rPr>
+          <w:b w:val="false"/>
+          <w:bCs w:val="false"/>
+          <w:i/>
+          <w:iCs/>
+          <w:color w:val="auto"/>
+        </w:rPr>
+        <w:t xml:space="preserve">The subject of knowledge that is covered by an information content entity. </w:t>
+      </w:r>
+      <w:r>
+        <w:rPr>
+          <w:b w:val="false"/>
+          <w:bCs w:val="false"/>
+          <w:i w:val="false"/>
+          <w:iCs w:val="false"/>
+          <w:color w:val="auto"/>
+        </w:rPr>
+        <w:t>The domain of an ontology can cover material entities, events, processes, and metadata. Currently, we have broad domains included in SSRO but more will be added once we have decided how to divide the fields of knowledge covered in the various NCI knowledge bases and ontologies.</w:t>
+      </w:r>
+    </w:p>
+    <w:p>
+      <w:pPr>
+        <w:pStyle w:val="Normal"/>
+        <w:rPr>
+          <w:color w:val="auto"/>
+        </w:rPr>
+      </w:pPr>
+      <w:r>
+        <w:rPr>
+          <w:color w:val="auto"/>
+        </w:rPr>
+      </w:r>
+    </w:p>
+    <w:p>
+      <w:pPr>
+        <w:pStyle w:val="Normal"/>
+        <w:rPr/>
+      </w:pPr>
+      <w:r>
+        <w:rPr>
+          <w:b/>
+          <w:bCs/>
+          <w:color w:val="auto"/>
+        </w:rPr>
+        <w:t>Location.</w:t>
+      </w:r>
+      <w:r>
+        <w:rPr>
+          <w:color w:val="auto"/>
+        </w:rPr>
+        <w:t xml:space="preserve"> </w:t>
+      </w:r>
+      <w:r>
+        <w:rPr>
+          <w:i/>
+          <w:iCs/>
+          <w:color w:val="auto"/>
+        </w:rPr>
+        <w:t>A location can be an identifiable geographic place (ISO 19112), but it can also be a non-geographic place such as a directory, row, or column. As such, there are numerous ways in which location can be expressed, such as by a coordinate, address, landmark, and so forth.</w:t>
+      </w:r>
+      <w:r>
+        <w:rPr>
+          <w:color w:val="auto"/>
+        </w:rPr>
+        <w:t xml:space="preserve"> </w:t>
+      </w:r>
+      <w:r>
+        <w:rPr>
+          <w:i w:val="false"/>
+          <w:iCs w:val="false"/>
+          <w:color w:val="auto"/>
+        </w:rPr>
+        <w:t>Primary locations within srro are focused on the location of a server via a link for different resources.</w:t>
+      </w:r>
+    </w:p>
+    <w:p>
+      <w:pPr>
+        <w:pStyle w:val="Normal"/>
+        <w:rPr>
+          <w:color w:val="auto"/>
+        </w:rPr>
+      </w:pPr>
+      <w:r>
+        <w:rPr>
+          <w:b/>
+          <w:bCs/>
+          <w:i/>
+          <w:iCs/>
+          <w:color w:val="auto"/>
+        </w:rPr>
+        <w:tab/>
+        <w:t xml:space="preserve">Access Site. </w:t>
+      </w:r>
+      <w:r>
+        <w:rPr>
+          <w:b w:val="false"/>
+          <w:bCs w:val="false"/>
+          <w:i/>
+          <w:iCs/>
+          <w:color w:val="auto"/>
+        </w:rPr>
+        <w:t>A download location that is a landing page or FTP directory that links to a  non-static download link to a resource.</w:t>
+      </w:r>
+      <w:r>
+        <w:rPr>
+          <w:b w:val="false"/>
+          <w:bCs w:val="false"/>
+          <w:i w:val="false"/>
+          <w:iCs w:val="false"/>
+          <w:color w:val="auto"/>
+        </w:rPr>
+        <w:t xml:space="preserve"> This is a stable location.</w:t>
+      </w:r>
+    </w:p>
+    <w:p>
+      <w:pPr>
+        <w:pStyle w:val="Normal"/>
+        <w:rPr>
+          <w:color w:val="auto"/>
+        </w:rPr>
+      </w:pPr>
+      <w:r>
+        <w:rPr>
+          <w:b/>
+          <w:bCs/>
+          <w:i/>
+          <w:iCs/>
+          <w:color w:val="auto"/>
+        </w:rPr>
+        <w:tab/>
+        <w:t xml:space="preserve">Download Link. </w:t>
+      </w:r>
+      <w:r>
+        <w:rPr>
+          <w:b w:val="false"/>
+          <w:bCs w:val="false"/>
+          <w:i/>
+          <w:iCs/>
+          <w:color w:val="auto"/>
+        </w:rPr>
+        <w:t>A download location that links directly to a resource.</w:t>
+      </w:r>
+      <w:r>
+        <w:rPr>
+          <w:b/>
+          <w:bCs/>
+          <w:i/>
+          <w:iCs/>
+          <w:color w:val="auto"/>
+        </w:rPr>
+        <w:t xml:space="preserve"> </w:t>
+      </w:r>
+      <w:r>
+        <w:rPr>
+          <w:b w:val="false"/>
+          <w:bCs w:val="false"/>
+          <w:i w:val="false"/>
+          <w:iCs w:val="false"/>
+          <w:color w:val="auto"/>
+        </w:rPr>
+        <w:t>It is used here to obtain the URL that links directly to the downloadable distribution file.  The scheme of the URL can be http, ftp, or any other scheme supporting downloads.</w:t>
+      </w:r>
+    </w:p>
+    <w:p>
+      <w:pPr>
+        <w:pStyle w:val="Normal"/>
+        <w:rPr>
+          <w:color w:val="auto"/>
+        </w:rPr>
+      </w:pPr>
+      <w:r>
+        <w:rPr>
+          <w:color w:val="auto"/>
+        </w:rPr>
+      </w:r>
+    </w:p>
+    <w:p>
+      <w:pPr>
+        <w:pStyle w:val="Normal"/>
+        <w:rPr>
+          <w:color w:val="auto"/>
+        </w:rPr>
+      </w:pPr>
+      <w:r>
+        <w:rPr>
+          <w:i/>
+          <w:iCs/>
+          <w:color w:val="auto"/>
+        </w:rPr>
+      </w:r>
+    </w:p>
+    <w:p>
+      <w:pPr>
+        <w:pStyle w:val="Normal"/>
+        <w:rPr>
+          <w:color w:val="auto"/>
+        </w:rPr>
+      </w:pPr>
+      <w:r>
+        <w:rPr>
+          <w:b/>
+          <w:bCs/>
           <w:color w:val="auto"/>
           <w:sz w:val="24"/>
           <w:szCs w:val="24"/>
         </w:rPr>
-        <w:tab/>
+        <w:t xml:space="preserve">Resource Description. </w:t>
       </w:r>
       <w:r>
         <w:rPr>
@@ -2501,78 +2782,99 @@
           <w:iCs/>
           <w:color w:val="auto"/>
         </w:rPr>
-        <w:t>A</w:t>
-      </w:r>
-      <w:r>
-        <w:rPr>
+        <w:t xml:space="preserve">An information content entity that is used as a resource for an ontology. </w:t>
+      </w:r>
+      <w:r>
+        <w:rPr>
+          <w:color w:val="auto"/>
+        </w:rPr>
+        <w:t xml:space="preserve">The usage refers to other ontologies, thesauruses, and schemas that are used by other databases. More specifically, all si-resources were consulted during the development of this project for mappings. </w:t>
+      </w:r>
+    </w:p>
+    <w:p>
+      <w:pPr>
+        <w:pStyle w:val="Normal"/>
+        <w:rPr>
+          <w:color w:val="auto"/>
+        </w:rPr>
+      </w:pPr>
+      <w:r>
+        <w:rPr>
+          <w:color w:val="auto"/>
+        </w:rPr>
+        <w:tab/>
+      </w:r>
+      <w:r>
+        <w:rPr>
+          <w:b/>
+          <w:bCs/>
+          <w:color w:val="auto"/>
+        </w:rPr>
+        <w:t xml:space="preserve">Namespace. </w:t>
+      </w:r>
+      <w:r>
+        <w:rPr>
+          <w:b w:val="false"/>
+          <w:bCs w:val="false"/>
           <w:i/>
           <w:iCs/>
           <w:color w:val="auto"/>
         </w:rPr>
-        <w:t>n organization is a social institution</w:t>
-      </w:r>
-      <w:r>
-        <w:rPr>
+        <w:t>The class of namespaces used by the resources in this service, each of which is the common substring beginning each IRI in the RDF or OWL resource.</w:t>
+      </w:r>
+      <w:r>
+        <w:rPr>
+          <w:b w:val="false"/>
+          <w:bCs w:val="false"/>
+          <w:i w:val="false"/>
+          <w:iCs w:val="false"/>
+          <w:color w:val="auto"/>
+        </w:rPr>
+        <w:t xml:space="preserve"> These are typically a small sequence of letters that correspond to prefix for terms within an ontology. Instances of Namespace must contain a ‘has Namespace prefix’ and ‘has namespace IRI’ properties.</w:t>
+      </w:r>
+    </w:p>
+    <w:p>
+      <w:pPr>
+        <w:pStyle w:val="Normal"/>
+        <w:rPr>
+          <w:color w:val="auto"/>
+        </w:rPr>
+      </w:pPr>
+      <w:r>
+        <w:rPr>
+          <w:b/>
+          <w:bCs/>
+          <w:color w:val="auto"/>
+        </w:rPr>
+        <w:tab/>
+        <w:t xml:space="preserve">Version. </w:t>
+      </w:r>
+      <w:r>
+        <w:rPr>
+          <w:b w:val="false"/>
+          <w:bCs w:val="false"/>
           <w:i/>
           <w:iCs/>
           <w:color w:val="auto"/>
         </w:rPr>
-        <w:t>.</w:t>
-      </w:r>
-      <w:r>
-        <w:rPr>
-          <w:color w:val="auto"/>
-        </w:rPr>
-        <w:t xml:space="preserve"> This class is used primarily to identify the relevant authority for an information resource </w:t>
-      </w:r>
-      <w:r>
-        <w:rPr>
-          <w:color w:val="auto"/>
-        </w:rPr>
-        <w:t>and is used to represent companies, societies, etc.</w:t>
-      </w:r>
-      <w:r>
-        <w:rPr>
-          <w:color w:val="auto"/>
-        </w:rPr>
-        <w:t xml:space="preserve"> Party is intended to be linked to data that represent contact information, such as mail address, emails, phone numbers, etc. </w:t>
-      </w:r>
-      <w:r>
-        <w:rPr>
-          <w:color w:val="auto"/>
-        </w:rPr>
-        <w:t xml:space="preserve">Organization instances have ‘omv:acronym’, ‘omv:description’, ‘omv:name’, ‘omv:email’.  </w:t>
-      </w:r>
-    </w:p>
-    <w:p>
-      <w:pPr>
-        <w:pStyle w:val="Normal"/>
-        <w:rPr>
-          <w:color w:val="auto"/>
-        </w:rPr>
-      </w:pPr>
-      <w:r>
-        <w:rPr>
-          <w:color w:val="auto"/>
-        </w:rPr>
-      </w:r>
-    </w:p>
-    <w:p>
-      <w:pPr>
-        <w:pStyle w:val="Normal"/>
-        <w:rPr>
-          <w:b/>
-          <w:b/>
-          <w:bCs/>
-        </w:rPr>
-      </w:pPr>
-      <w:r>
-        <w:rPr>
-          <w:b/>
-          <w:bCs/>
-          <w:color w:val="auto"/>
-        </w:rPr>
-        <w:t xml:space="preserve">Ontology Domain. </w:t>
+        <w:t>The class of properties that relate a resource to its release or modification version.  The specific property used by a resource to indicate its version is an instance of this class.</w:t>
+      </w:r>
+    </w:p>
+    <w:p>
+      <w:pPr>
+        <w:pStyle w:val="Normal"/>
+        <w:rPr>
+          <w:color w:val="auto"/>
+        </w:rPr>
+      </w:pPr>
+      <w:r>
+        <w:rPr>
+          <w:b/>
+          <w:bCs/>
+          <w:color w:val="auto"/>
+        </w:rPr>
+        <w:tab/>
+        <w:t xml:space="preserve">Version Date. </w:t>
       </w:r>
       <w:r>
         <w:rPr>
@@ -2582,250 +2884,16 @@
           <w:iCs/>
           <w:color w:val="auto"/>
         </w:rPr>
-        <w:t xml:space="preserve">The subject of knowledge that is covered by an information content entity. </w:t>
-      </w:r>
-      <w:r>
-        <w:rPr>
-          <w:b w:val="false"/>
-          <w:bCs w:val="false"/>
-          <w:i w:val="false"/>
-          <w:iCs w:val="false"/>
-          <w:color w:val="auto"/>
-        </w:rPr>
-        <w:t>The domain of an ontology can cover material entities, events, processes, and metadata. Currently, we have broad domains included in SSRO but more will be added once we have decided how to divide the fields of knowledge covered in the various NCI knowledge bases and ontologies.</w:t>
-      </w:r>
-    </w:p>
-    <w:p>
-      <w:pPr>
-        <w:pStyle w:val="Normal"/>
-        <w:rPr>
-          <w:color w:val="auto"/>
-        </w:rPr>
-      </w:pPr>
-      <w:r>
-        <w:rPr>
-          <w:color w:val="auto"/>
-        </w:rPr>
-      </w:r>
-    </w:p>
-    <w:p>
-      <w:pPr>
-        <w:pStyle w:val="Normal"/>
-        <w:rPr/>
-      </w:pPr>
-      <w:r>
-        <w:rPr>
-          <w:b/>
-          <w:bCs/>
-          <w:color w:val="auto"/>
-        </w:rPr>
-        <w:t>Location.</w:t>
-      </w:r>
-      <w:r>
-        <w:rPr>
-          <w:color w:val="auto"/>
-        </w:rPr>
-        <w:t xml:space="preserve"> </w:t>
-      </w:r>
-      <w:r>
-        <w:rPr>
-          <w:i/>
-          <w:iCs/>
-          <w:color w:val="auto"/>
-        </w:rPr>
-        <w:t>A location can be an identifiable geographic place (ISO 19112), but it can also be a non-geographic place such as a directory, row, or column. As such, there are numerous ways in which location can be expressed, such as by a coordinate, address, landmark, and so forth.</w:t>
-      </w:r>
-      <w:r>
-        <w:rPr>
-          <w:color w:val="auto"/>
-        </w:rPr>
-        <w:t xml:space="preserve"> </w:t>
-      </w:r>
-      <w:r>
-        <w:rPr>
-          <w:i w:val="false"/>
-          <w:iCs w:val="false"/>
-          <w:color w:val="auto"/>
-        </w:rPr>
-        <w:t>Primary locations within srro are focused on the location of a server via a link for different resources.</w:t>
-      </w:r>
-    </w:p>
-    <w:p>
-      <w:pPr>
-        <w:pStyle w:val="Normal"/>
-        <w:rPr>
-          <w:color w:val="auto"/>
-        </w:rPr>
-      </w:pPr>
-      <w:r>
-        <w:rPr>
-          <w:b/>
-          <w:bCs/>
-          <w:i/>
-          <w:iCs/>
-          <w:color w:val="auto"/>
-        </w:rPr>
-        <w:tab/>
-      </w:r>
-      <w:r>
-        <w:rPr>
-          <w:b/>
-          <w:bCs/>
-          <w:i/>
-          <w:iCs/>
-          <w:color w:val="auto"/>
-        </w:rPr>
-        <w:t xml:space="preserve">Access Site. </w:t>
-      </w:r>
-      <w:r>
-        <w:rPr>
-          <w:b w:val="false"/>
-          <w:bCs w:val="false"/>
-          <w:i/>
-          <w:iCs/>
-          <w:color w:val="auto"/>
-        </w:rPr>
-        <w:t>A download location that is a landing page or FTP directory that links to a  non-static download link to a resource.</w:t>
-      </w:r>
-      <w:r>
-        <w:rPr>
-          <w:b w:val="false"/>
-          <w:bCs w:val="false"/>
-          <w:i w:val="false"/>
-          <w:iCs w:val="false"/>
-          <w:color w:val="auto"/>
-        </w:rPr>
-        <w:t xml:space="preserve"> This is a stable location.</w:t>
-      </w:r>
-    </w:p>
-    <w:p>
-      <w:pPr>
-        <w:pStyle w:val="Normal"/>
-        <w:rPr>
-          <w:color w:val="auto"/>
-        </w:rPr>
-      </w:pPr>
-      <w:r>
-        <w:rPr>
-          <w:b/>
-          <w:bCs/>
-          <w:i/>
-          <w:iCs/>
-          <w:color w:val="auto"/>
-        </w:rPr>
-        <w:tab/>
-        <w:t xml:space="preserve">Download Link. </w:t>
-      </w:r>
-      <w:r>
-        <w:rPr>
-          <w:b w:val="false"/>
-          <w:bCs w:val="false"/>
-          <w:i/>
-          <w:iCs/>
-          <w:color w:val="auto"/>
-        </w:rPr>
-        <w:t>A download location that links directly to a resource.</w:t>
-      </w:r>
-      <w:r>
-        <w:rPr>
-          <w:b/>
-          <w:bCs/>
-          <w:i/>
-          <w:iCs/>
-          <w:color w:val="auto"/>
-        </w:rPr>
-        <w:t xml:space="preserve"> </w:t>
-      </w:r>
-      <w:r>
-        <w:rPr>
-          <w:b w:val="false"/>
-          <w:bCs w:val="false"/>
-          <w:i w:val="false"/>
-          <w:iCs w:val="false"/>
-          <w:color w:val="auto"/>
-        </w:rPr>
-        <w:t>It is used here to obtain the URL that links directly to the downloadable distribution file.  The scheme of the URL can be http, ftp, or any other scheme supporting downloads.</w:t>
-      </w:r>
-    </w:p>
-    <w:p>
-      <w:pPr>
-        <w:pStyle w:val="Normal"/>
-        <w:rPr>
-          <w:color w:val="auto"/>
-        </w:rPr>
-      </w:pPr>
-      <w:r>
-        <w:rPr>
-          <w:color w:val="auto"/>
-        </w:rPr>
-      </w:r>
-    </w:p>
-    <w:p>
-      <w:pPr>
-        <w:pStyle w:val="Normal"/>
-        <w:rPr/>
-      </w:pPr>
-      <w:r>
-        <w:rPr>
-          <w:b/>
-          <w:bCs/>
-          <w:color w:val="auto"/>
-          <w:sz w:val="24"/>
-          <w:szCs w:val="24"/>
-        </w:rPr>
-        <w:t>Information Content Entity.</w:t>
-      </w:r>
-      <w:r>
-        <w:rPr>
-          <w:b/>
-          <w:bCs/>
-          <w:color w:val="auto"/>
-        </w:rPr>
-        <w:t xml:space="preserve"> </w:t>
-      </w:r>
-      <w:r>
-        <w:rPr>
-          <w:i/>
-          <w:iCs/>
-          <w:color w:val="auto"/>
-        </w:rPr>
-        <w:t xml:space="preserve">A generically dependent continuant that is about some thing. </w:t>
-      </w:r>
-      <w:r>
-        <w:rPr>
-          <w:color w:val="auto"/>
-        </w:rPr>
-        <w:t xml:space="preserve">An information content entity refers to the data or information stored within documents, figures, or databases. This is a term </w:t>
-      </w:r>
-      <w:r>
-        <w:rPr>
-          <w:color w:val="auto"/>
-        </w:rPr>
-        <w:t>was orginally</w:t>
-      </w:r>
-      <w:r>
-        <w:rPr>
-          <w:color w:val="auto"/>
-        </w:rPr>
-        <w:t xml:space="preserve"> imported from OMO </w:t>
-      </w:r>
-      <w:r>
-        <w:rPr>
-          <w:color w:val="auto"/>
-        </w:rPr>
-        <w:t>and listed here for integration with OBO</w:t>
-      </w:r>
-      <w:r>
-        <w:rPr>
-          <w:color w:val="auto"/>
-        </w:rPr>
-        <w:t>. All following classes are considered Information Content Entities.</w:t>
-      </w:r>
-    </w:p>
-    <w:p>
-      <w:pPr>
-        <w:pStyle w:val="Normal"/>
-        <w:rPr>
+        <w:t>The class of properties that relate a resource to its release or modification date.  The specific property used by a resource for this purpose is an instance of this class.</w:t>
+      </w:r>
+    </w:p>
+    <w:p>
+      <w:pPr>
+        <w:pStyle w:val="Normal"/>
+        <w:rPr>
+          <w:b/>
+          <w:b/>
+          <w:bCs/>
           <w:i/>
           <w:i/>
           <w:iCs/>
@@ -2836,100 +2904,52 @@
         <w:rPr>
           <w:b/>
           <w:bCs/>
-          <w:color w:val="auto"/>
-        </w:rPr>
-      </w:r>
-    </w:p>
-    <w:p>
-      <w:pPr>
-        <w:pStyle w:val="Normal"/>
-        <w:rPr>
-          <w:color w:val="auto"/>
-        </w:rPr>
-      </w:pPr>
-      <w:r>
-        <w:rPr>
-          <w:b/>
-          <w:bCs/>
-          <w:color w:val="auto"/>
-          <w:sz w:val="24"/>
-          <w:szCs w:val="24"/>
-        </w:rPr>
-        <w:t>Resource Description.</w:t>
-      </w:r>
-      <w:r>
-        <w:rPr>
-          <w:b/>
-          <w:bCs/>
-          <w:color w:val="auto"/>
-          <w:sz w:val="24"/>
-          <w:szCs w:val="24"/>
-        </w:rPr>
-        <w:t xml:space="preserve"> </w:t>
-      </w:r>
-      <w:r>
-        <w:rPr>
           <w:i/>
           <w:iCs/>
           <w:color w:val="auto"/>
         </w:rPr>
-        <w:t xml:space="preserve">An information content entity that is used as a resource for an ontology. </w:t>
-      </w:r>
-      <w:r>
-        <w:rPr>
-          <w:color w:val="auto"/>
-        </w:rPr>
-        <w:t xml:space="preserve">The usage refers to other ontologies, thesauruses, and schemas that are used by other databases. More specifically, all si-resources were consulted during the development of this project for mappings. </w:t>
-      </w:r>
-    </w:p>
-    <w:p>
-      <w:pPr>
-        <w:pStyle w:val="Normal"/>
-        <w:rPr>
-          <w:color w:val="auto"/>
-        </w:rPr>
-      </w:pPr>
-      <w:r>
-        <w:rPr>
-          <w:color w:val="auto"/>
-        </w:rPr>
-        <w:tab/>
-      </w:r>
-      <w:r>
-        <w:rPr>
-          <w:b/>
-          <w:bCs/>
-          <w:color w:val="auto"/>
-        </w:rPr>
-        <w:t xml:space="preserve">Namespace. </w:t>
-      </w:r>
-      <w:r>
-        <w:rPr>
-          <w:b w:val="false"/>
-          <w:bCs w:val="false"/>
+      </w:r>
+    </w:p>
+    <w:p>
+      <w:pPr>
+        <w:pStyle w:val="Normal"/>
+        <w:rPr>
+          <w:color w:val="auto"/>
+        </w:rPr>
+      </w:pPr>
+      <w:r>
+        <w:rPr>
+          <w:b/>
+          <w:bCs/>
+          <w:color w:val="auto"/>
+        </w:rPr>
+        <w:t>Resource Entity Description</w:t>
+      </w:r>
+    </w:p>
+    <w:p>
+      <w:pPr>
+        <w:pStyle w:val="Normal"/>
+        <w:rPr/>
+      </w:pPr>
+      <w:r>
+        <w:rPr>
           <w:i/>
           <w:iCs/>
           <w:color w:val="auto"/>
         </w:rPr>
-        <w:t>The class of namespaces used by the resources in this service, each of which is the common substring beginning each IRI in the RDF or OWL resource.</w:t>
-      </w:r>
-      <w:r>
-        <w:rPr>
-          <w:b w:val="false"/>
-          <w:bCs w:val="false"/>
-          <w:i w:val="false"/>
-          <w:iCs w:val="false"/>
-          <w:color w:val="auto"/>
-        </w:rPr>
-        <w:t xml:space="preserve"> These are typically a small sequence of letters that correspond to prefix for terms within an ontology. Instances of Namespace must contain a ‘has Namespace prefix’ and ‘has namespace IRI’ properties.</w:t>
-      </w:r>
-    </w:p>
-    <w:p>
-      <w:pPr>
-        <w:pStyle w:val="Normal"/>
-        <w:rPr>
-          <w:color w:val="auto"/>
-        </w:rPr>
+        <w:t>An information content entity that contain a resource to describe resource-metadata. The usages refers to the components found for the data of studies.</w:t>
+      </w:r>
+      <w:r>
+        <w:rPr>
+          <w:color w:val="auto"/>
+        </w:rPr>
+        <w:t xml:space="preserve"> All resources utilize this metadata, either as part of the schema or as part of individual entities. These are common features that are common or saved with all ontologies stored.</w:t>
+      </w:r>
+    </w:p>
+    <w:p>
+      <w:pPr>
+        <w:pStyle w:val="Normal"/>
+        <w:rPr/>
       </w:pPr>
       <w:r>
         <w:rPr>
@@ -2938,25 +2958,33 @@
           <w:color w:val="auto"/>
         </w:rPr>
         <w:tab/>
-        <w:t xml:space="preserve">Version. </w:t>
-      </w:r>
-      <w:r>
-        <w:rPr>
-          <w:b w:val="false"/>
-          <w:bCs w:val="false"/>
+        <w:t>Definition.</w:t>
+      </w:r>
+      <w:r>
+        <w:rPr>
+          <w:color w:val="auto"/>
+        </w:rPr>
+        <w:t xml:space="preserve"> </w:t>
+      </w:r>
+      <w:r>
+        <w:rPr>
           <w:i/>
           <w:iCs/>
           <w:color w:val="auto"/>
         </w:rPr>
-        <w:t>The class of properties that relate a resource to its release or modification version.  The specific property used by a resource to indicate its version is an instance of this class.</w:t>
-      </w:r>
-    </w:p>
-    <w:p>
-      <w:pPr>
-        <w:pStyle w:val="Normal"/>
-        <w:rPr>
-          <w:color w:val="auto"/>
-        </w:rPr>
+        <w:t>The metadata that explains the units or data points measured as part of a study.</w:t>
+      </w:r>
+      <w:r>
+        <w:rPr>
+          <w:color w:val="auto"/>
+        </w:rPr>
+        <w:t xml:space="preserve"> The  typical use of definition is to explain types of studies, experimental types, or data from experiments.</w:t>
+      </w:r>
+    </w:p>
+    <w:p>
+      <w:pPr>
+        <w:pStyle w:val="Normal"/>
+        <w:rPr/>
       </w:pPr>
       <w:r>
         <w:rPr>
@@ -2965,96 +2993,468 @@
           <w:color w:val="auto"/>
         </w:rPr>
         <w:tab/>
-        <w:t xml:space="preserve">Version Date. </w:t>
-      </w:r>
-      <w:r>
-        <w:rPr>
-          <w:b w:val="false"/>
-          <w:bCs w:val="false"/>
+        <w:t>Identifier.</w:t>
+      </w:r>
+      <w:r>
+        <w:rPr>
+          <w:color w:val="auto"/>
+        </w:rPr>
+        <w:t xml:space="preserve"> </w:t>
+      </w:r>
+      <w:r>
+        <w:rPr>
           <w:i/>
           <w:iCs/>
           <w:color w:val="auto"/>
         </w:rPr>
-        <w:t>The class of properties that relate a resource to its release or modification date.  The specific property used by a resource for this purpose is an instance of this class.</w:t>
-      </w:r>
-    </w:p>
-    <w:p>
-      <w:pPr>
-        <w:pStyle w:val="Normal"/>
-        <w:rPr>
-          <w:b/>
-          <w:b/>
-          <w:bCs/>
+        <w:t>A set of symbols which is used to designate an individual information content entity.</w:t>
+      </w:r>
+      <w:r>
+        <w:rPr>
+          <w:color w:val="auto"/>
+        </w:rPr>
+        <w:t xml:space="preserve"> These specifically referred to unique terms for a specific study or data set. Examples of identifiers include specific IRI.</w:t>
+      </w:r>
+    </w:p>
+    <w:p>
+      <w:pPr>
+        <w:pStyle w:val="Normal"/>
+        <w:rPr/>
+      </w:pPr>
+      <w:r>
+        <w:rPr>
+          <w:b/>
+          <w:bCs/>
+          <w:color w:val="auto"/>
+        </w:rPr>
+        <w:tab/>
+        <w:t>Term.</w:t>
+      </w:r>
+      <w:r>
+        <w:rPr>
+          <w:color w:val="auto"/>
+        </w:rPr>
+        <w:tab/>
+      </w:r>
+      <w:r>
+        <w:rPr>
+          <w:i/>
+          <w:iCs/>
+          <w:color w:val="auto"/>
+        </w:rPr>
+        <w:t xml:space="preserve">A common name or synonym that describes a dataset or data entry. </w:t>
+      </w:r>
+      <w:r>
+        <w:rPr>
+          <w:color w:val="auto"/>
+        </w:rPr>
+        <w:t>This will be used as one input to find multiple possible entries within the system. Dataset or entries can have multiple terms.</w:t>
+      </w:r>
+    </w:p>
+    <w:p>
+      <w:pPr>
+        <w:pStyle w:val="Normal"/>
+        <w:rPr/>
+      </w:pPr>
+      <w:r>
+        <w:rPr>
+          <w:b/>
+          <w:bCs/>
+          <w:color w:val="auto"/>
+        </w:rPr>
+        <w:tab/>
+        <w:t>Preferred Term.</w:t>
+      </w:r>
+      <w:r>
+        <w:rPr>
+          <w:color w:val="auto"/>
+        </w:rPr>
+        <w:t xml:space="preserve"> </w:t>
+      </w:r>
+      <w:r>
+        <w:rPr>
+          <w:i/>
+          <w:iCs/>
+          <w:color w:val="auto"/>
+        </w:rPr>
+        <w:t xml:space="preserve">A term that is the one that is used as the default term id. </w:t>
+      </w:r>
+      <w:r>
+        <w:rPr>
+          <w:color w:val="auto"/>
+        </w:rPr>
+        <w:t xml:space="preserve">This will be the default name used. Additional terms are linked through use of different annotations. </w:t>
+      </w:r>
+    </w:p>
+    <w:p>
+      <w:pPr>
+        <w:pStyle w:val="Normal"/>
+        <w:rPr>
+          <w:b/>
+          <w:b/>
+          <w:bCs/>
+          <w:color w:val="auto"/>
+        </w:rPr>
+      </w:pPr>
+      <w:r>
+        <w:rPr>
+          <w:b/>
+          <w:bCs/>
+          <w:color w:val="auto"/>
+        </w:rPr>
+      </w:r>
+    </w:p>
+    <w:p>
+      <w:pPr>
+        <w:pStyle w:val="Normal"/>
+        <w:rPr/>
+      </w:pPr>
+      <w:r>
+        <w:rPr>
+          <w:b/>
+          <w:bCs/>
+          <w:color w:val="auto"/>
+          <w:sz w:val="32"/>
+          <w:szCs w:val="32"/>
+        </w:rPr>
+        <w:t>Properties.</w:t>
+      </w:r>
+    </w:p>
+    <w:p>
+      <w:pPr>
+        <w:pStyle w:val="Normal"/>
+        <w:rPr>
+          <w:b/>
+          <w:b/>
+          <w:bCs/>
+          <w:color w:val="auto"/>
+        </w:rPr>
+      </w:pPr>
+      <w:r>
+        <w:rPr>
+          <w:b/>
+          <w:bCs/>
+          <w:color w:val="auto"/>
+        </w:rPr>
+      </w:r>
+    </w:p>
+    <w:p>
+      <w:pPr>
+        <w:pStyle w:val="Normal"/>
+        <w:rPr>
+          <w:color w:val="auto"/>
+        </w:rPr>
+      </w:pPr>
+      <w:r>
+        <w:rPr>
+          <w:b/>
+          <w:bCs/>
+          <w:color w:val="auto"/>
+          <w:sz w:val="28"/>
+          <w:szCs w:val="28"/>
+        </w:rPr>
+        <w:t>Object Properties.</w:t>
+      </w:r>
+    </w:p>
+    <w:p>
+      <w:pPr>
+        <w:pStyle w:val="Normal"/>
+        <w:rPr>
+          <w:b/>
+          <w:b/>
+          <w:bCs/>
+          <w:color w:val="auto"/>
+        </w:rPr>
+      </w:pPr>
+      <w:r>
+        <w:rPr>
+          <w:b/>
+          <w:bCs/>
+          <w:color w:val="auto"/>
+        </w:rPr>
+      </w:r>
+    </w:p>
+    <w:p>
+      <w:pPr>
+        <w:pStyle w:val="Normal"/>
+        <w:rPr>
+          <w:b w:val="false"/>
+          <w:b w:val="false"/>
+          <w:bCs w:val="false"/>
+          <w:color w:val="auto"/>
+        </w:rPr>
+      </w:pPr>
+      <w:r>
+        <w:rPr>
+          <w:b/>
+          <w:bCs/>
+          <w:color w:val="auto"/>
+        </w:rPr>
+        <w:t>is a.</w:t>
+      </w:r>
+      <w:r>
+        <w:rPr>
+          <w:b w:val="false"/>
+          <w:bCs w:val="false"/>
+          <w:color w:val="auto"/>
+        </w:rPr>
+        <w:tab/>
+        <w:t>A property that is used to link a class to a class or a property to a property. ‘Is a’ refers to a relationship where the subject is contained within the set of the object. Protégé uses the term to establish the hierarchy of the ontology.</w:t>
+      </w:r>
+    </w:p>
+    <w:p>
+      <w:pPr>
+        <w:pStyle w:val="Normal"/>
+        <w:rPr>
+          <w:b w:val="false"/>
+          <w:b w:val="false"/>
+          <w:bCs w:val="false"/>
+          <w:color w:val="auto"/>
+        </w:rPr>
+      </w:pPr>
+      <w:r>
+        <w:rPr>
+          <w:b w:val="false"/>
+          <w:bCs w:val="false"/>
+          <w:color w:val="auto"/>
+        </w:rPr>
+      </w:r>
+    </w:p>
+    <w:p>
+      <w:pPr>
+        <w:pStyle w:val="Normal"/>
+        <w:rPr>
+          <w:b w:val="false"/>
+          <w:b w:val="false"/>
+          <w:bCs w:val="false"/>
+          <w:color w:val="auto"/>
+        </w:rPr>
+      </w:pPr>
+      <w:r>
+        <w:rPr>
+          <w:b/>
+          <w:bCs/>
+          <w:color w:val="auto"/>
+        </w:rPr>
+        <w:t>type.</w:t>
+      </w:r>
+      <w:r>
+        <w:rPr>
+          <w:b w:val="false"/>
+          <w:bCs w:val="false"/>
+          <w:color w:val="auto"/>
+        </w:rPr>
+        <w:tab/>
+        <w:t xml:space="preserve">A property that is used to link an individual to a class where the individual is contained within the set of the class. </w:t>
+      </w:r>
+      <w:r>
+        <w:rPr>
+          <w:b w:val="false"/>
+          <w:bCs w:val="false"/>
+          <w:color w:val="auto"/>
+        </w:rPr>
+        <w:t>New instances should always have a ‘type’ relationship.</w:t>
+      </w:r>
+    </w:p>
+    <w:p>
+      <w:pPr>
+        <w:pStyle w:val="Normal"/>
+        <w:rPr>
+          <w:b w:val="false"/>
+          <w:b w:val="false"/>
+          <w:bCs w:val="false"/>
+          <w:color w:val="auto"/>
+        </w:rPr>
+      </w:pPr>
+      <w:r>
+        <w:rPr/>
+      </w:r>
+    </w:p>
+    <w:p>
+      <w:pPr>
+        <w:pStyle w:val="Normal"/>
+        <w:rPr>
+          <w:b/>
+          <w:b/>
+          <w:bCs/>
+          <w:color w:val="auto"/>
+        </w:rPr>
+      </w:pPr>
+      <w:r>
+        <w:rPr>
+          <w:b/>
+          <w:bCs/>
+          <w:color w:val="auto"/>
+        </w:rPr>
+        <w:t>download from.</w:t>
+      </w:r>
+      <w:r>
+        <w:rPr>
+          <w:b w:val="false"/>
+          <w:bCs w:val="false"/>
+          <w:color w:val="auto"/>
+        </w:rPr>
+        <w:tab/>
+      </w:r>
+      <w:r>
+        <w:rPr>
+          <w:b w:val="false"/>
+          <w:bCs w:val="false"/>
+          <w:i/>
+          <w:iCs/>
+          <w:color w:val="auto"/>
+        </w:rPr>
+        <w:t>A property that links an information content entity to a download location where the entity can be downloaded from a specific location.</w:t>
+      </w:r>
+    </w:p>
+    <w:p>
+      <w:pPr>
+        <w:pStyle w:val="Normal"/>
+        <w:rPr>
+          <w:b w:val="false"/>
+          <w:b w:val="false"/>
+          <w:bCs w:val="false"/>
           <w:i/>
           <w:i/>
           <w:iCs/>
-          <w:color w:val="auto"/>
-        </w:rPr>
-      </w:pPr>
-      <w:r>
-        <w:rPr>
-          <w:b/>
-          <w:bCs/>
+        </w:rPr>
+      </w:pPr>
+      <w:r>
+        <w:rPr>
+          <w:b/>
+          <w:bCs/>
+          <w:color w:val="auto"/>
+        </w:rPr>
+      </w:r>
+    </w:p>
+    <w:p>
+      <w:pPr>
+        <w:pStyle w:val="Normal"/>
+        <w:rPr>
+          <w:b/>
+          <w:b/>
+          <w:bCs/>
+          <w:color w:val="auto"/>
+        </w:rPr>
+      </w:pPr>
+      <w:r>
+        <w:rPr>
+          <w:b/>
+          <w:bCs/>
+          <w:color w:val="auto"/>
+        </w:rPr>
+      </w:r>
+    </w:p>
+    <w:p>
+      <w:pPr>
+        <w:pStyle w:val="Normal"/>
+        <w:rPr/>
+      </w:pPr>
+      <w:r>
+        <w:rPr>
+          <w:b/>
+          <w:bCs/>
+          <w:color w:val="auto"/>
+        </w:rPr>
+        <w:t>has conversion authority.</w:t>
+      </w:r>
+      <w:r>
+        <w:rPr>
+          <w:color w:val="auto"/>
+        </w:rPr>
+        <w:t xml:space="preserve">  </w:t>
+      </w:r>
+      <w:r>
+        <w:rPr>
           <w:i/>
           <w:iCs/>
           <w:color w:val="auto"/>
         </w:rPr>
-      </w:r>
-    </w:p>
-    <w:p>
-      <w:pPr>
-        <w:pStyle w:val="Normal"/>
-        <w:rPr>
-          <w:color w:val="auto"/>
-        </w:rPr>
-      </w:pPr>
-      <w:r>
-        <w:rPr>
-          <w:b/>
-          <w:bCs/>
-          <w:color w:val="auto"/>
-        </w:rPr>
-        <w:t>Resource Entity Description</w:t>
-      </w:r>
-    </w:p>
-    <w:p>
-      <w:pPr>
-        <w:pStyle w:val="Normal"/>
+        <w:t>A property that links a party to an information content entity where the resource or ontology is converted from one data type or structure to another.</w:t>
+      </w:r>
+      <w:r>
+        <w:rPr>
+          <w:color w:val="auto"/>
+        </w:rPr>
+        <w:t xml:space="preserve"> This is used to account for which authority converted the resource into an RDF, either directly or after flattening the representation of data within the resource.</w:t>
+      </w:r>
+    </w:p>
+    <w:p>
+      <w:pPr>
+        <w:pStyle w:val="Normal"/>
+        <w:rPr>
+          <w:color w:val="auto"/>
+        </w:rPr>
+      </w:pPr>
+      <w:r>
         <w:rPr/>
-      </w:pPr>
+      </w:r>
+    </w:p>
+    <w:p>
+      <w:pPr>
+        <w:pStyle w:val="Normal"/>
+        <w:rPr/>
+      </w:pPr>
+      <w:r>
+        <w:rPr>
+          <w:b/>
+          <w:bCs/>
+          <w:color w:val="auto"/>
+        </w:rPr>
+        <w:t>has date.</w:t>
+      </w:r>
+      <w:r>
+        <w:rPr>
+          <w:color w:val="auto"/>
+        </w:rPr>
+        <w:t xml:space="preserve"> </w:t>
+      </w:r>
       <w:r>
         <w:rPr>
           <w:i/>
           <w:iCs/>
           <w:color w:val="auto"/>
         </w:rPr>
-        <w:t>An information content entity that contain a resource to describe resource-metadata. The usages refers to the components found for the data of studies.</w:t>
-      </w:r>
-      <w:r>
-        <w:rPr>
-          <w:color w:val="auto"/>
-        </w:rPr>
-        <w:t xml:space="preserve"> All resources utilize this metadata, either as part of the schema or as part of individual entities. These are common features that are common or saved with all ontologies stored.</w:t>
-      </w:r>
-    </w:p>
-    <w:p>
-      <w:pPr>
-        <w:pStyle w:val="Normal"/>
+        <w:t>A property that relates a Service RDF Resource to the property that the resource uses to refer to its version release date.</w:t>
+      </w:r>
+      <w:r>
+        <w:rPr>
+          <w:i w:val="false"/>
+          <w:iCs w:val="false"/>
+          <w:color w:val="auto"/>
+        </w:rPr>
+        <w:tab/>
+      </w:r>
+    </w:p>
+    <w:p>
+      <w:pPr>
+        <w:pStyle w:val="Normal"/>
+        <w:rPr>
+          <w:color w:val="auto"/>
+        </w:rPr>
+      </w:pPr>
+      <w:r>
         <w:rPr/>
-      </w:pPr>
-      <w:r>
-        <w:rPr>
-          <w:b/>
-          <w:bCs/>
+      </w:r>
+    </w:p>
+    <w:p>
+      <w:pPr>
+        <w:pStyle w:val="Normal"/>
+        <w:rPr/>
+      </w:pPr>
+      <w:r>
+        <w:rPr>
+          <w:b/>
+          <w:bCs/>
+          <w:color w:val="auto"/>
+        </w:rPr>
+        <w:t>has definition.</w:t>
+      </w:r>
+      <w:r>
+        <w:rPr>
           <w:color w:val="auto"/>
         </w:rPr>
         <w:tab/>
-        <w:t>Definition.</w:t>
-      </w:r>
-      <w:r>
-        <w:rPr>
-          <w:color w:val="auto"/>
-        </w:rPr>
         <w:t xml:space="preserve"> </w:t>
       </w:r>
       <w:r>
@@ -3063,13 +3463,7 @@
           <w:iCs/>
           <w:color w:val="auto"/>
         </w:rPr>
-        <w:t>The metadata that explains the units or data points measured as part of a study.</w:t>
-      </w:r>
-      <w:r>
-        <w:rPr>
-          <w:color w:val="auto"/>
-        </w:rPr>
-        <w:t xml:space="preserve"> The  typical use of definition is to explain types of studies, experimental types, or data from experiments.</w:t>
+        <w:t>A property that relates a Service RDF Resource to the property that the resource uses for an entity's textual definition.</w:t>
       </w:r>
     </w:p>
     <w:p>
@@ -3078,13 +3472,21 @@
         <w:rPr/>
       </w:pPr>
       <w:r>
-        <w:rPr>
-          <w:b/>
-          <w:bCs/>
-          <w:color w:val="auto"/>
-        </w:rPr>
-        <w:tab/>
-        <w:t>Identifier.</w:t>
+        <w:rPr/>
+      </w:r>
+    </w:p>
+    <w:p>
+      <w:pPr>
+        <w:pStyle w:val="Normal"/>
+        <w:rPr/>
+      </w:pPr>
+      <w:r>
+        <w:rPr>
+          <w:b/>
+          <w:bCs/>
+          <w:color w:val="auto"/>
+        </w:rPr>
+        <w:t>has domain.</w:t>
       </w:r>
       <w:r>
         <w:rPr>
@@ -3098,34 +3500,45 @@
           <w:iCs/>
           <w:color w:val="auto"/>
         </w:rPr>
-        <w:t>A set of symbols which is used to designate an individual information content entity.</w:t>
-      </w:r>
-      <w:r>
-        <w:rPr>
-          <w:color w:val="auto"/>
-        </w:rPr>
-        <w:t xml:space="preserve"> These specifically referred to unique terms for a specific study or data set. Examples of identifiers include specific IRI.</w:t>
-      </w:r>
-    </w:p>
-    <w:p>
-      <w:pPr>
-        <w:pStyle w:val="Normal"/>
+        <w:t>A property that relates the Service RDF Resource to the Ontology Domain that it covers.</w:t>
+        <w:tab/>
+      </w:r>
+      <w:r>
+        <w:rPr>
+          <w:color w:val="auto"/>
+        </w:rPr>
+        <w:tab/>
+      </w:r>
+    </w:p>
+    <w:p>
+      <w:pPr>
+        <w:pStyle w:val="Normal"/>
+        <w:rPr>
+          <w:color w:val="auto"/>
+        </w:rPr>
+      </w:pPr>
+      <w:r>
         <w:rPr/>
-      </w:pPr>
-      <w:r>
-        <w:rPr>
-          <w:b/>
-          <w:bCs/>
-          <w:color w:val="auto"/>
-        </w:rPr>
-        <w:tab/>
-        <w:t>Term.</w:t>
-      </w:r>
-      <w:r>
-        <w:rPr>
-          <w:color w:val="auto"/>
-        </w:rPr>
-        <w:tab/>
+      </w:r>
+    </w:p>
+    <w:p>
+      <w:pPr>
+        <w:pStyle w:val="Normal"/>
+        <w:rPr/>
+      </w:pPr>
+      <w:r>
+        <w:rPr>
+          <w:b/>
+          <w:bCs/>
+          <w:color w:val="auto"/>
+        </w:rPr>
+        <w:t>has identifier.</w:t>
+      </w:r>
+      <w:r>
+        <w:rPr>
+          <w:color w:val="auto"/>
+        </w:rPr>
+        <w:t xml:space="preserve"> </w:t>
       </w:r>
       <w:r>
         <w:rPr>
@@ -3133,28 +3546,32 @@
           <w:iCs/>
           <w:color w:val="auto"/>
         </w:rPr>
-        <w:t xml:space="preserve">A common name or synonym that describes a dataset or data entry. </w:t>
-      </w:r>
-      <w:r>
-        <w:rPr>
-          <w:color w:val="auto"/>
-        </w:rPr>
-        <w:t>This will be used as one input to find multiple possible entries within the system. Dataset or entries can have multiple terms.</w:t>
-      </w:r>
-    </w:p>
-    <w:p>
-      <w:pPr>
-        <w:pStyle w:val="Normal"/>
+        <w:t>A property that relates a Service RDF Resource to the property that the resource uses for an entity's identifier.</w:t>
+      </w:r>
+    </w:p>
+    <w:p>
+      <w:pPr>
+        <w:pStyle w:val="Normal"/>
+        <w:rPr>
+          <w:color w:val="auto"/>
+        </w:rPr>
+      </w:pPr>
+      <w:r>
         <w:rPr/>
-      </w:pPr>
-      <w:r>
-        <w:rPr>
-          <w:b/>
-          <w:bCs/>
-          <w:color w:val="auto"/>
-        </w:rPr>
-        <w:tab/>
-        <w:t>Preferred Term.</w:t>
+      </w:r>
+    </w:p>
+    <w:p>
+      <w:pPr>
+        <w:pStyle w:val="Normal"/>
+        <w:rPr/>
+      </w:pPr>
+      <w:r>
+        <w:rPr>
+          <w:b/>
+          <w:bCs/>
+          <w:color w:val="auto"/>
+        </w:rPr>
+        <w:t>has intent.</w:t>
       </w:r>
       <w:r>
         <w:rPr>
@@ -3168,94 +3585,384 @@
           <w:iCs/>
           <w:color w:val="auto"/>
         </w:rPr>
-        <w:t xml:space="preserve">A term that is the one that is used as the default term id. </w:t>
-      </w:r>
-      <w:r>
-        <w:rPr>
-          <w:color w:val="auto"/>
-        </w:rPr>
-        <w:t xml:space="preserve">This will be the default name used. Additional terms are linked through use of different annotations. </w:t>
-      </w:r>
-    </w:p>
-    <w:p>
-      <w:pPr>
-        <w:pStyle w:val="Normal"/>
-        <w:rPr>
-          <w:b/>
-          <w:b/>
-          <w:bCs/>
-          <w:color w:val="auto"/>
-        </w:rPr>
-      </w:pPr>
-      <w:r>
-        <w:rPr>
-          <w:b/>
-          <w:bCs/>
-          <w:color w:val="auto"/>
-        </w:rPr>
-      </w:r>
-    </w:p>
-    <w:p>
-      <w:pPr>
-        <w:pStyle w:val="Normal"/>
+        <w:t>A property that relates a Service RDF Resource to the general intent or purpose of the resource.</w:t>
+      </w:r>
+    </w:p>
+    <w:p>
+      <w:pPr>
+        <w:pStyle w:val="Normal"/>
+        <w:rPr>
+          <w:color w:val="auto"/>
+        </w:rPr>
+      </w:pPr>
+      <w:r>
         <w:rPr/>
-      </w:pPr>
-      <w:r>
-        <w:rPr>
-          <w:b/>
-          <w:bCs/>
-          <w:color w:val="auto"/>
-        </w:rPr>
-        <w:tab/>
-      </w:r>
-    </w:p>
-    <w:p>
-      <w:pPr>
-        <w:pStyle w:val="Normal"/>
-        <w:rPr>
-          <w:b/>
-          <w:b/>
-          <w:bCs/>
-          <w:color w:val="auto"/>
-        </w:rPr>
-      </w:pPr>
-      <w:r>
-        <w:rPr>
-          <w:b/>
-          <w:bCs/>
-          <w:color w:val="auto"/>
-        </w:rPr>
-      </w:r>
-    </w:p>
-    <w:p>
-      <w:pPr>
-        <w:pStyle w:val="Normal"/>
-        <w:rPr>
-          <w:color w:val="auto"/>
-        </w:rPr>
-      </w:pPr>
-      <w:r>
-        <w:rPr>
-          <w:color w:val="auto"/>
-        </w:rPr>
-      </w:r>
-    </w:p>
-    <w:p>
-      <w:pPr>
-        <w:pStyle w:val="Normal"/>
-        <w:rPr>
-          <w:color w:val="auto"/>
-        </w:rPr>
-      </w:pPr>
-      <w:r>
-        <w:rPr>
-          <w:b/>
-          <w:bCs/>
-          <w:color w:val="auto"/>
-          <w:sz w:val="32"/>
-          <w:szCs w:val="32"/>
-        </w:rPr>
-        <w:t>Properties.</w:t>
+      </w:r>
+    </w:p>
+    <w:p>
+      <w:pPr>
+        <w:pStyle w:val="Normal"/>
+        <w:rPr/>
+      </w:pPr>
+      <w:r>
+        <w:rPr>
+          <w:b/>
+          <w:bCs/>
+          <w:color w:val="auto"/>
+        </w:rPr>
+        <w:t>has license.</w:t>
+      </w:r>
+      <w:r>
+        <w:rPr>
+          <w:color w:val="auto"/>
+        </w:rPr>
+        <w:t xml:space="preserve"> </w:t>
+      </w:r>
+      <w:r>
+        <w:rPr>
+          <w:i/>
+          <w:iCs/>
+          <w:color w:val="auto"/>
+        </w:rPr>
+        <w:t>A property that is used to relate an RDF resource to a license such that the license governs the terms of use permitted for that resource.</w:t>
+      </w:r>
+    </w:p>
+    <w:p>
+      <w:pPr>
+        <w:pStyle w:val="Normal"/>
+        <w:rPr>
+          <w:color w:val="auto"/>
+        </w:rPr>
+      </w:pPr>
+      <w:r>
+        <w:rPr/>
+      </w:r>
+    </w:p>
+    <w:p>
+      <w:pPr>
+        <w:pStyle w:val="Normal"/>
+        <w:rPr/>
+      </w:pPr>
+      <w:r>
+        <w:rPr>
+          <w:b/>
+          <w:bCs/>
+          <w:color w:val="auto"/>
+        </w:rPr>
+        <w:t>has namespace.</w:t>
+      </w:r>
+      <w:r>
+        <w:rPr>
+          <w:color w:val="auto"/>
+        </w:rPr>
+        <w:t xml:space="preserve"> </w:t>
+      </w:r>
+      <w:r>
+        <w:rPr>
+          <w:i/>
+          <w:iCs/>
+          <w:color w:val="auto"/>
+        </w:rPr>
+        <w:t>A property that relates a Service RDF Resource to the namespace of the resource, or the namespace of a resource referenced by a Service RDF Resource.</w:t>
+      </w:r>
+    </w:p>
+    <w:p>
+      <w:pPr>
+        <w:pStyle w:val="Normal"/>
+        <w:rPr>
+          <w:color w:val="auto"/>
+        </w:rPr>
+      </w:pPr>
+      <w:r>
+        <w:rPr/>
+      </w:r>
+    </w:p>
+    <w:p>
+      <w:pPr>
+        <w:pStyle w:val="Normal"/>
+        <w:rPr/>
+      </w:pPr>
+      <w:r>
+        <w:rPr>
+          <w:b/>
+          <w:bCs/>
+          <w:color w:val="auto"/>
+        </w:rPr>
+        <w:t>has preferred term.</w:t>
+      </w:r>
+      <w:r>
+        <w:rPr>
+          <w:color w:val="auto"/>
+        </w:rPr>
+        <w:t xml:space="preserve"> </w:t>
+      </w:r>
+      <w:r>
+        <w:rPr>
+          <w:i/>
+          <w:iCs/>
+          <w:color w:val="auto"/>
+        </w:rPr>
+        <w:t>A property that relates a Service RDF Resource to the property that the resource uses for its entity's preferred term.</w:t>
+      </w:r>
+    </w:p>
+    <w:p>
+      <w:pPr>
+        <w:pStyle w:val="Normal"/>
+        <w:rPr>
+          <w:color w:val="auto"/>
+        </w:rPr>
+      </w:pPr>
+      <w:r>
+        <w:rPr/>
+      </w:r>
+    </w:p>
+    <w:p>
+      <w:pPr>
+        <w:pStyle w:val="Normal"/>
+        <w:rPr>
+          <w:b/>
+          <w:b/>
+          <w:bCs/>
+          <w:color w:val="auto"/>
+        </w:rPr>
+      </w:pPr>
+      <w:r>
+        <w:rPr>
+          <w:b/>
+          <w:bCs/>
+          <w:i w:val="false"/>
+          <w:iCs w:val="false"/>
+          <w:color w:val="auto"/>
+        </w:rPr>
+        <w:t xml:space="preserve">has source authority. </w:t>
+      </w:r>
+      <w:r>
+        <w:rPr>
+          <w:b w:val="false"/>
+          <w:bCs w:val="false"/>
+          <w:i/>
+          <w:iCs/>
+          <w:color w:val="auto"/>
+        </w:rPr>
+        <w:t>A property that relates a Service RDF Resource to the authoritative Organization that develops, maintains, and publishes the resource.</w:t>
+      </w:r>
+      <w:r>
+        <w:rPr>
+          <w:b/>
+          <w:bCs/>
+          <w:i/>
+          <w:iCs/>
+          <w:color w:val="auto"/>
+        </w:rPr>
+        <w:t xml:space="preserve"> </w:t>
+      </w:r>
+      <w:r>
+        <w:rPr>
+          <w:b w:val="false"/>
+          <w:bCs w:val="false"/>
+          <w:i w:val="false"/>
+          <w:iCs w:val="false"/>
+          <w:color w:val="auto"/>
+        </w:rPr>
+        <w:t xml:space="preserve">This is used to identify the </w:t>
+      </w:r>
+      <w:r>
+        <w:rPr>
+          <w:b w:val="false"/>
+          <w:bCs w:val="false"/>
+          <w:i w:val="false"/>
+          <w:iCs w:val="false"/>
+          <w:color w:val="auto"/>
+        </w:rPr>
+        <w:t>organization</w:t>
+      </w:r>
+      <w:r>
+        <w:rPr>
+          <w:b w:val="false"/>
+          <w:bCs w:val="false"/>
+          <w:i w:val="false"/>
+          <w:iCs w:val="false"/>
+          <w:color w:val="auto"/>
+        </w:rPr>
+        <w:t xml:space="preserve"> is responsible for the creation and maintenance of the ontology.</w:t>
+      </w:r>
+    </w:p>
+    <w:p>
+      <w:pPr>
+        <w:pStyle w:val="Normal"/>
+        <w:rPr>
+          <w:color w:val="auto"/>
+        </w:rPr>
+      </w:pPr>
+      <w:r>
+        <w:rPr/>
+      </w:r>
+    </w:p>
+    <w:p>
+      <w:pPr>
+        <w:pStyle w:val="Normal"/>
+        <w:rPr/>
+      </w:pPr>
+      <w:r>
+        <w:rPr>
+          <w:b/>
+          <w:bCs/>
+          <w:color w:val="auto"/>
+        </w:rPr>
+        <w:t>has source authority.</w:t>
+      </w:r>
+      <w:r>
+        <w:rPr>
+          <w:color w:val="auto"/>
+        </w:rPr>
+        <w:t xml:space="preserve"> </w:t>
+      </w:r>
+      <w:r>
+        <w:rPr>
+          <w:b w:val="false"/>
+          <w:bCs w:val="false"/>
+          <w:i/>
+          <w:iCs/>
+          <w:color w:val="auto"/>
+        </w:rPr>
+        <w:t>A property that relates a Service RDF Resource to the authoritative Organization that develops, maintains, and publishes the resource.</w:t>
+      </w:r>
+    </w:p>
+    <w:p>
+      <w:pPr>
+        <w:pStyle w:val="Normal"/>
+        <w:rPr>
+          <w:color w:val="auto"/>
+        </w:rPr>
+      </w:pPr>
+      <w:r>
+        <w:rPr/>
+      </w:r>
+    </w:p>
+    <w:p>
+      <w:pPr>
+        <w:pStyle w:val="Normal"/>
+        <w:rPr/>
+      </w:pPr>
+      <w:r>
+        <w:rPr>
+          <w:b/>
+          <w:bCs/>
+          <w:color w:val="auto"/>
+        </w:rPr>
+        <w:t>has term.</w:t>
+      </w:r>
+      <w:r>
+        <w:rPr>
+          <w:color w:val="auto"/>
+        </w:rPr>
+        <w:t xml:space="preserve"> </w:t>
+      </w:r>
+      <w:r>
+        <w:rPr>
+          <w:i/>
+          <w:iCs/>
+          <w:color w:val="auto"/>
+        </w:rPr>
+        <w:t>A property that relates a Service RDF Resource to the property that the resource uses for an entity's terms.</w:t>
+      </w:r>
+      <w:r>
+        <w:rPr>
+          <w:color w:val="auto"/>
+        </w:rPr>
+        <w:t xml:space="preserve"> </w:t>
+      </w:r>
+    </w:p>
+    <w:p>
+      <w:pPr>
+        <w:pStyle w:val="Normal"/>
+        <w:rPr>
+          <w:color w:val="auto"/>
+        </w:rPr>
+      </w:pPr>
+      <w:r>
+        <w:rPr/>
+      </w:r>
+    </w:p>
+    <w:p>
+      <w:pPr>
+        <w:pStyle w:val="Normal"/>
+        <w:rPr/>
+      </w:pPr>
+      <w:r>
+        <w:rPr>
+          <w:b/>
+          <w:bCs/>
+          <w:color w:val="auto"/>
+        </w:rPr>
+        <w:t>has version.</w:t>
+      </w:r>
+      <w:r>
+        <w:rPr>
+          <w:color w:val="auto"/>
+        </w:rPr>
+        <w:t xml:space="preserve"> </w:t>
+      </w:r>
+      <w:r>
+        <w:rPr>
+          <w:i/>
+          <w:iCs/>
+          <w:color w:val="auto"/>
+        </w:rPr>
+        <w:t>A property that relates a Service RDF Resource to the property that the resource uses to refer to its release version.</w:t>
+      </w:r>
+    </w:p>
+    <w:p>
+      <w:pPr>
+        <w:pStyle w:val="Normal"/>
+        <w:rPr>
+          <w:color w:val="auto"/>
+        </w:rPr>
+      </w:pPr>
+      <w:r>
+        <w:rPr/>
+      </w:r>
+    </w:p>
+    <w:p>
+      <w:pPr>
+        <w:pStyle w:val="Normal"/>
+        <w:rPr/>
+      </w:pPr>
+      <w:r>
+        <w:rPr>
+          <w:b/>
+          <w:bCs/>
+          <w:color w:val="auto"/>
+        </w:rPr>
+        <w:t>in named graph.</w:t>
+      </w:r>
+      <w:r>
+        <w:rPr>
+          <w:color w:val="auto"/>
+        </w:rPr>
+        <w:t xml:space="preserve"> </w:t>
+      </w:r>
+      <w:r>
+        <w:rPr>
+          <w:i/>
+          <w:iCs/>
+          <w:color w:val="auto"/>
+        </w:rPr>
+        <w:t>A property that relates a Service RDF Resource to the Named Graph that identifies it in the SPARQL service.</w:t>
+      </w:r>
+    </w:p>
+    <w:p>
+      <w:pPr>
+        <w:pStyle w:val="Normal"/>
+        <w:rPr>
+          <w:b w:val="false"/>
+          <w:b w:val="false"/>
+          <w:bCs w:val="false"/>
+          <w:color w:val="auto"/>
+        </w:rPr>
+      </w:pPr>
+      <w:r>
+        <w:rPr/>
       </w:r>
     </w:p>
     <w:p>
@@ -3291,580 +3998,564 @@
           <w:sz w:val="28"/>
           <w:szCs w:val="28"/>
         </w:rPr>
-        <w:t>Object Properties.</w:t>
-      </w:r>
-    </w:p>
-    <w:p>
-      <w:pPr>
-        <w:pStyle w:val="Normal"/>
-        <w:rPr>
-          <w:b/>
-          <w:b/>
-          <w:bCs/>
-          <w:color w:val="auto"/>
-        </w:rPr>
-      </w:pPr>
-      <w:r>
-        <w:rPr>
-          <w:b/>
-          <w:bCs/>
-          <w:color w:val="auto"/>
-        </w:rPr>
-      </w:r>
-    </w:p>
-    <w:p>
-      <w:pPr>
-        <w:pStyle w:val="Normal"/>
-        <w:rPr>
-          <w:b w:val="false"/>
-          <w:b w:val="false"/>
-          <w:bCs w:val="false"/>
-          <w:color w:val="auto"/>
-        </w:rPr>
-      </w:pPr>
-      <w:r>
-        <w:rPr>
-          <w:b/>
-          <w:bCs/>
-          <w:color w:val="auto"/>
-        </w:rPr>
-        <w:t>is a.</w:t>
-      </w:r>
-      <w:r>
-        <w:rPr>
-          <w:b w:val="false"/>
-          <w:bCs w:val="false"/>
-          <w:color w:val="auto"/>
-        </w:rPr>
-        <w:tab/>
-        <w:t>A property that is used to link a class to a class or a property to a property. ‘Is a’ refers to a relationship where the subject is contained within the set of the object. Protégé uses the term to establish the hierarchy of the ontology.</w:t>
-      </w:r>
-    </w:p>
-    <w:p>
-      <w:pPr>
-        <w:pStyle w:val="Normal"/>
-        <w:rPr>
-          <w:b w:val="false"/>
-          <w:b w:val="false"/>
-          <w:bCs w:val="false"/>
-          <w:color w:val="auto"/>
-        </w:rPr>
-      </w:pPr>
-      <w:r>
-        <w:rPr>
-          <w:b w:val="false"/>
-          <w:bCs w:val="false"/>
-          <w:color w:val="auto"/>
-        </w:rPr>
-      </w:r>
-    </w:p>
-    <w:p>
-      <w:pPr>
-        <w:pStyle w:val="Normal"/>
-        <w:rPr>
-          <w:b w:val="false"/>
-          <w:b w:val="false"/>
-          <w:bCs w:val="false"/>
-          <w:color w:val="auto"/>
-        </w:rPr>
-      </w:pPr>
-      <w:r>
-        <w:rPr>
-          <w:b/>
-          <w:bCs/>
-          <w:color w:val="auto"/>
-        </w:rPr>
-        <w:t>type.</w:t>
-      </w:r>
-      <w:r>
-        <w:rPr>
-          <w:b w:val="false"/>
-          <w:bCs w:val="false"/>
-          <w:color w:val="auto"/>
-        </w:rPr>
-        <w:tab/>
-        <w:t>A property that is used to link an individual to a class where the individual is contained within the set of the class.</w:t>
-      </w:r>
-    </w:p>
-    <w:p>
-      <w:pPr>
-        <w:pStyle w:val="Normal"/>
-        <w:rPr>
-          <w:b/>
-          <w:b/>
-          <w:bCs/>
-          <w:color w:val="auto"/>
-        </w:rPr>
-      </w:pPr>
-      <w:r>
-        <w:rPr/>
-      </w:r>
-    </w:p>
-    <w:p>
-      <w:pPr>
-        <w:pStyle w:val="Normal"/>
-        <w:rPr/>
-      </w:pPr>
-      <w:r>
-        <w:rPr>
-          <w:color w:val="auto"/>
-        </w:rPr>
-        <w:tab/>
-      </w:r>
-      <w:r>
-        <w:rPr>
-          <w:b/>
-          <w:bCs/>
-          <w:color w:val="auto"/>
-        </w:rPr>
-        <w:t>has conversion authority.</w:t>
-      </w:r>
-      <w:r>
-        <w:rPr>
-          <w:color w:val="auto"/>
-        </w:rPr>
-        <w:t xml:space="preserve">  </w:t>
-      </w:r>
-      <w:r>
-        <w:rPr>
+        <w:t>Data Properties.</w:t>
+      </w:r>
+    </w:p>
+    <w:p>
+      <w:pPr>
+        <w:pStyle w:val="Normal"/>
+        <w:rPr>
+          <w:b/>
+          <w:b/>
+          <w:bCs/>
+          <w:color w:val="auto"/>
+        </w:rPr>
+      </w:pPr>
+      <w:r>
+        <w:rPr>
+          <w:b/>
+          <w:bCs/>
+          <w:color w:val="auto"/>
+        </w:rPr>
+      </w:r>
+    </w:p>
+    <w:p>
+      <w:pPr>
+        <w:pStyle w:val="Normal"/>
+        <w:rPr>
+          <w:b/>
+          <w:b/>
+          <w:bCs/>
+          <w:color w:val="auto"/>
+        </w:rPr>
+      </w:pPr>
+      <w:r>
+        <w:rPr>
+          <w:b/>
+          <w:bCs/>
+          <w:color w:val="auto"/>
+        </w:rPr>
+        <w:t xml:space="preserve">has access URL.  </w:t>
+      </w:r>
+      <w:r>
+        <w:rPr>
+          <w:b w:val="false"/>
+          <w:bCs w:val="false"/>
           <w:i/>
           <w:iCs/>
           <w:color w:val="auto"/>
         </w:rPr>
-        <w:t>A data property that links a party to an information content entity where the resource or ontology is converted from one data type or structure to another.</w:t>
-      </w:r>
-      <w:r>
-        <w:rPr>
-          <w:color w:val="auto"/>
-        </w:rPr>
-        <w:t xml:space="preserve"> This is used to account for which authority converted the resource into an RDF, either directly or after flattening the representation of data within the resource.</w:t>
-      </w:r>
-    </w:p>
-    <w:p>
-      <w:pPr>
-        <w:pStyle w:val="Normal"/>
-        <w:rPr>
-          <w:b/>
-          <w:b/>
-          <w:bCs/>
-          <w:color w:val="auto"/>
-        </w:rPr>
-      </w:pPr>
-      <w:r>
-        <w:rPr>
-          <w:b/>
-          <w:bCs/>
-          <w:color w:val="auto"/>
-        </w:rPr>
-        <w:tab/>
-        <w:t xml:space="preserve">has source authority. </w:t>
-      </w:r>
-      <w:r>
-        <w:rPr>
-          <w:b/>
-          <w:bCs/>
+        <w:t xml:space="preserve">A data property that links an information content entity to a URL that will lead to the access site. </w:t>
+      </w:r>
+      <w:r>
+        <w:rPr>
+          <w:b w:val="false"/>
+          <w:bCs w:val="false"/>
+          <w:i w:val="false"/>
+          <w:iCs w:val="false"/>
+          <w:color w:val="auto"/>
+        </w:rPr>
+        <w:t>The range for this property should be an xsd:anyURI datatype.</w:t>
+      </w:r>
+    </w:p>
+    <w:p>
+      <w:pPr>
+        <w:pStyle w:val="Normal"/>
+        <w:rPr>
+          <w:b/>
+          <w:b/>
+          <w:bCs/>
+          <w:color w:val="auto"/>
+        </w:rPr>
+      </w:pPr>
+      <w:r>
+        <w:rPr>
+          <w:b/>
+          <w:bCs/>
+          <w:color w:val="auto"/>
+        </w:rPr>
+      </w:r>
+    </w:p>
+    <w:p>
+      <w:pPr>
+        <w:pStyle w:val="Normal"/>
+        <w:rPr>
+          <w:b/>
+          <w:b/>
+          <w:bCs/>
+          <w:color w:val="auto"/>
+        </w:rPr>
+      </w:pPr>
+      <w:r>
+        <w:rPr>
+          <w:b/>
+          <w:bCs/>
+          <w:color w:val="auto"/>
+        </w:rPr>
+        <w:t xml:space="preserve">has download URL. </w:t>
+      </w:r>
+      <w:r>
+        <w:rPr>
+          <w:b w:val="false"/>
+          <w:bCs w:val="false"/>
           <w:i/>
           <w:iCs/>
           <w:color w:val="auto"/>
         </w:rPr>
-        <w:t>A data property that links a resource or ontology to a party where the party is a source for some data.</w:t>
-      </w:r>
-      <w:r>
-        <w:rPr>
-          <w:b/>
-          <w:bCs/>
-          <w:color w:val="auto"/>
-        </w:rPr>
-        <w:t xml:space="preserve"> </w:t>
-      </w:r>
-      <w:r>
-        <w:rPr>
-          <w:b w:val="false"/>
-          <w:bCs w:val="false"/>
-          <w:color w:val="auto"/>
-        </w:rPr>
-        <w:t>This is used to identify the party is responsible for the creation and maintenance of the ontology.</w:t>
-      </w:r>
-    </w:p>
-    <w:p>
-      <w:pPr>
-        <w:pStyle w:val="Normal"/>
-        <w:rPr>
-          <w:b/>
-          <w:b/>
-          <w:bCs/>
-          <w:color w:val="auto"/>
-        </w:rPr>
-      </w:pPr>
-      <w:r>
-        <w:rPr>
-          <w:b/>
-          <w:bCs/>
-          <w:color w:val="auto"/>
-        </w:rPr>
-      </w:r>
-    </w:p>
-    <w:p>
-      <w:pPr>
-        <w:pStyle w:val="Normal"/>
-        <w:rPr>
-          <w:color w:val="auto"/>
-        </w:rPr>
-      </w:pPr>
-      <w:r>
-        <w:rPr>
-          <w:b/>
-          <w:bCs/>
-          <w:color w:val="auto"/>
-          <w:sz w:val="28"/>
-          <w:szCs w:val="28"/>
-        </w:rPr>
-        <w:t>Data Properties.</w:t>
-      </w:r>
-    </w:p>
-    <w:p>
-      <w:pPr>
-        <w:pStyle w:val="Normal"/>
-        <w:rPr>
-          <w:b/>
-          <w:b/>
-          <w:bCs/>
-          <w:color w:val="auto"/>
-        </w:rPr>
-      </w:pPr>
-      <w:r>
-        <w:rPr>
-          <w:b/>
-          <w:bCs/>
-          <w:color w:val="auto"/>
-        </w:rPr>
-      </w:r>
-    </w:p>
-    <w:p>
-      <w:pPr>
-        <w:pStyle w:val="Normal"/>
-        <w:rPr>
-          <w:color w:val="auto"/>
-        </w:rPr>
-      </w:pPr>
-      <w:r>
-        <w:rPr>
-          <w:color w:val="auto"/>
-        </w:rPr>
-      </w:r>
-    </w:p>
-    <w:p>
-      <w:pPr>
-        <w:pStyle w:val="Normal"/>
-        <w:rPr>
-          <w:b/>
-          <w:b/>
-          <w:bCs/>
-          <w:color w:val="auto"/>
-        </w:rPr>
-      </w:pPr>
-      <w:r>
-        <w:rPr>
-          <w:b/>
-          <w:bCs/>
-          <w:color w:val="auto"/>
-        </w:rPr>
-      </w:r>
-    </w:p>
-    <w:p>
-      <w:pPr>
-        <w:pStyle w:val="Normal"/>
-        <w:rPr/>
-      </w:pPr>
-      <w:r>
-        <w:rPr>
-          <w:b/>
-          <w:bCs/>
-          <w:color w:val="auto"/>
-        </w:rPr>
-        <w:t xml:space="preserve">has contact data. </w:t>
-      </w:r>
-      <w:r>
-        <w:rPr>
+        <w:t xml:space="preserve">The URL of the downloadable file in a given format. E.g. CSV file or RDF file. The format is indicated by the distribution's dct:format and/or dcat:mediaType.. </w:t>
+      </w:r>
+      <w:r>
+        <w:rPr>
+          <w:b w:val="false"/>
+          <w:bCs w:val="false"/>
+          <w:i w:val="false"/>
+          <w:iCs w:val="false"/>
+          <w:color w:val="auto"/>
+        </w:rPr>
+        <w:t>The range for this property should be an xsd:anyURI datatype.</w:t>
+      </w:r>
+    </w:p>
+    <w:p>
+      <w:pPr>
+        <w:pStyle w:val="Normal"/>
+        <w:rPr>
+          <w:b/>
+          <w:b/>
+          <w:bCs/>
+          <w:color w:val="auto"/>
+        </w:rPr>
+      </w:pPr>
+      <w:r>
+        <w:rPr>
+          <w:b/>
+          <w:bCs/>
+          <w:color w:val="auto"/>
+        </w:rPr>
+      </w:r>
+    </w:p>
+    <w:p>
+      <w:pPr>
+        <w:pStyle w:val="Normal"/>
+        <w:rPr>
+          <w:b/>
+          <w:b/>
+          <w:bCs/>
+          <w:color w:val="auto"/>
+        </w:rPr>
+      </w:pPr>
+      <w:r>
+        <w:rPr>
+          <w:b/>
+          <w:bCs/>
+          <w:color w:val="auto"/>
+        </w:rPr>
+        <w:t xml:space="preserve">has namespace IRI. </w:t>
+      </w:r>
+      <w:r>
+        <w:rPr>
+          <w:b w:val="false"/>
+          <w:bCs w:val="false"/>
           <w:i/>
           <w:iCs/>
           <w:color w:val="auto"/>
         </w:rPr>
-        <w:t>A data property that links a party to an information content entity where the information content identity has metadata or data to describe the procedure to contact the party.</w:t>
-      </w:r>
-      <w:r>
-        <w:rPr>
-          <w:color w:val="auto"/>
-        </w:rPr>
-        <w:t xml:space="preserve"> This property should correspond to a string or set of integers, depending on the type of contact data. </w:t>
-      </w:r>
-    </w:p>
-    <w:p>
-      <w:pPr>
-        <w:pStyle w:val="Normal"/>
-        <w:rPr>
-          <w:color w:val="auto"/>
-        </w:rPr>
-      </w:pPr>
-      <w:r>
-        <w:rPr>
-          <w:color w:val="auto"/>
-        </w:rPr>
-      </w:r>
-    </w:p>
-    <w:p>
-      <w:pPr>
-        <w:pStyle w:val="Normal"/>
-        <w:rPr/>
-      </w:pPr>
-      <w:r>
-        <w:rPr>
-          <w:b/>
-          <w:bCs/>
-          <w:color w:val="auto"/>
-        </w:rPr>
-        <w:t>has license.</w:t>
-      </w:r>
-      <w:r>
-        <w:rPr>
-          <w:color w:val="auto"/>
-        </w:rPr>
-        <w:t xml:space="preserve"> </w:t>
-      </w:r>
-      <w:r>
-        <w:rPr>
+        <w:t xml:space="preserve">A data property that links a namespace to a namespace IRI. </w:t>
+      </w:r>
+      <w:r>
+        <w:rPr>
+          <w:b w:val="false"/>
+          <w:bCs w:val="false"/>
+          <w:i w:val="false"/>
+          <w:iCs w:val="false"/>
+          <w:color w:val="auto"/>
+        </w:rPr>
+        <w:t>The range for this property should be an xsd:anyURI datatype.</w:t>
+      </w:r>
+    </w:p>
+    <w:p>
+      <w:pPr>
+        <w:pStyle w:val="Normal"/>
+        <w:rPr>
+          <w:b/>
+          <w:b/>
+          <w:bCs/>
+          <w:color w:val="auto"/>
+        </w:rPr>
+      </w:pPr>
+      <w:r>
+        <w:rPr>
+          <w:b/>
+          <w:bCs/>
+          <w:color w:val="auto"/>
+        </w:rPr>
+      </w:r>
+    </w:p>
+    <w:p>
+      <w:pPr>
+        <w:pStyle w:val="Normal"/>
+        <w:rPr>
+          <w:b/>
+          <w:b/>
+          <w:bCs/>
+          <w:color w:val="auto"/>
+        </w:rPr>
+      </w:pPr>
+      <w:r>
+        <w:rPr>
+          <w:b/>
+          <w:bCs/>
+          <w:color w:val="auto"/>
+        </w:rPr>
+        <w:t xml:space="preserve">has namespace prefix. </w:t>
+      </w:r>
+      <w:r>
+        <w:rPr>
+          <w:b w:val="false"/>
+          <w:bCs w:val="false"/>
           <w:i/>
           <w:iCs/>
           <w:color w:val="auto"/>
         </w:rPr>
-        <w:t>A data property that is used to link an entity to a license such that the license governs the terms of use permitted for that entity.</w:t>
-      </w:r>
-      <w:r>
-        <w:rPr>
-          <w:color w:val="auto"/>
-        </w:rPr>
-        <w:t xml:space="preserve"> This property is intended to be used to link an SI-Resource to a license name, but could have a different entity for the domain.</w:t>
-      </w:r>
-    </w:p>
-    <w:p>
-      <w:pPr>
-        <w:pStyle w:val="Normal"/>
-        <w:rPr>
-          <w:color w:val="auto"/>
-        </w:rPr>
-      </w:pPr>
-      <w:r>
-        <w:rPr>
-          <w:color w:val="auto"/>
-        </w:rPr>
-      </w:r>
-    </w:p>
-    <w:p>
-      <w:pPr>
-        <w:pStyle w:val="Normal"/>
-        <w:rPr/>
-      </w:pPr>
-      <w:r>
-        <w:rPr>
-          <w:b/>
-          <w:bCs/>
-          <w:color w:val="auto"/>
-        </w:rPr>
-        <w:t>has name space.</w:t>
-      </w:r>
-      <w:r>
-        <w:rPr>
-          <w:color w:val="auto"/>
-        </w:rPr>
-        <w:tab/>
-      </w:r>
-      <w:r>
-        <w:rPr>
+        <w:t xml:space="preserve">A data property that links a namespace to a namespace prefix. </w:t>
+      </w:r>
+      <w:r>
+        <w:rPr>
+          <w:b w:val="false"/>
+          <w:bCs w:val="false"/>
+          <w:i w:val="false"/>
+          <w:iCs w:val="false"/>
+          <w:color w:val="auto"/>
+        </w:rPr>
+        <w:t>The namespace prefix should be used as a prefix for new terms and to establish the naming schema for new terms added to the ontology.</w:t>
+      </w:r>
+    </w:p>
+    <w:p>
+      <w:pPr>
+        <w:pStyle w:val="Normal"/>
+        <w:rPr>
+          <w:b/>
+          <w:b/>
+          <w:bCs/>
+          <w:color w:val="auto"/>
+        </w:rPr>
+      </w:pPr>
+      <w:r>
+        <w:rPr>
+          <w:b/>
+          <w:bCs/>
+          <w:color w:val="auto"/>
+        </w:rPr>
+      </w:r>
+    </w:p>
+    <w:p>
+      <w:pPr>
+        <w:pStyle w:val="Normal"/>
+        <w:rPr>
+          <w:b/>
+          <w:b/>
+          <w:bCs/>
+          <w:color w:val="auto"/>
+        </w:rPr>
+      </w:pPr>
+      <w:r>
+        <w:rPr>
+          <w:b/>
+          <w:bCs/>
+          <w:color w:val="auto"/>
+        </w:rPr>
+        <w:t xml:space="preserve">has ontology IRI. </w:t>
+      </w:r>
+      <w:r>
+        <w:rPr>
+          <w:b w:val="false"/>
+          <w:bCs w:val="false"/>
+          <w:color w:val="auto"/>
+        </w:rPr>
+        <w:t>A</w:t>
+      </w:r>
+      <w:r>
+        <w:rPr>
+          <w:b/>
+          <w:bCs/>
+          <w:color w:val="auto"/>
+        </w:rPr>
+        <w:t xml:space="preserve"> </w:t>
+      </w:r>
+      <w:r>
+        <w:rPr>
+          <w:b w:val="false"/>
+          <w:bCs w:val="false"/>
           <w:i/>
           <w:iCs/>
           <w:color w:val="auto"/>
         </w:rPr>
-        <w:t>A data property that designates the origin of the name space for a class, individual or property.</w:t>
-      </w:r>
-      <w:r>
-        <w:rPr>
-          <w:color w:val="auto"/>
-        </w:rPr>
-        <w:t xml:space="preserve"> </w:t>
-      </w:r>
-      <w:r>
-        <w:rPr>
+        <w:t xml:space="preserve">data property that links a namespace to an ontology IRI. </w:t>
+      </w:r>
+      <w:r>
+        <w:rPr>
+          <w:b w:val="false"/>
+          <w:bCs w:val="false"/>
+          <w:i w:val="false"/>
+          <w:iCs w:val="false"/>
+          <w:color w:val="auto"/>
+        </w:rPr>
+        <w:t>The range for this property should be an xsd:anyURI datatype.</w:t>
+      </w:r>
+    </w:p>
+    <w:p>
+      <w:pPr>
+        <w:pStyle w:val="Normal"/>
+        <w:rPr>
+          <w:b/>
+          <w:b/>
+          <w:bCs/>
+          <w:color w:val="auto"/>
+        </w:rPr>
+      </w:pPr>
+      <w:r>
+        <w:rPr>
+          <w:b/>
+          <w:bCs/>
+          <w:color w:val="auto"/>
+        </w:rPr>
+      </w:r>
+    </w:p>
+    <w:p>
+      <w:pPr>
+        <w:pStyle w:val="Normal"/>
+        <w:rPr>
+          <w:b/>
+          <w:b/>
+          <w:bCs/>
+          <w:color w:val="auto"/>
+        </w:rPr>
+      </w:pPr>
+      <w:r>
+        <w:rPr>
+          <w:b/>
+          <w:bCs/>
+          <w:color w:val="auto"/>
+        </w:rPr>
+        <w:t xml:space="preserve">omv:acronym. </w:t>
+      </w:r>
+      <w:r>
+        <w:rPr>
+          <w:b w:val="false"/>
+          <w:bCs w:val="false"/>
           <w:i/>
           <w:iCs/>
           <w:color w:val="auto"/>
         </w:rPr>
+        <w:t>A data property that links to an organization to an acronym.</w:t>
+      </w:r>
+      <w:r>
+        <w:rPr>
+          <w:b/>
+          <w:bCs/>
+          <w:color w:val="auto"/>
+        </w:rPr>
         <w:t xml:space="preserve"> </w:t>
       </w:r>
       <w:r>
         <w:rPr>
+          <w:b w:val="false"/>
+          <w:bCs w:val="false"/>
           <w:i w:val="false"/>
           <w:iCs w:val="false"/>
           <w:color w:val="auto"/>
         </w:rPr>
-        <w:t>This property is used to account for situations where a class, individual, or property is imported or used in multiple ontologies</w:t>
-      </w:r>
-      <w:r>
-        <w:rPr>
-          <w:color w:val="auto"/>
-        </w:rPr>
-        <w:t>. This object property is intended to be used to guide SPRAQL queries.</w:t>
-      </w:r>
-    </w:p>
-    <w:p>
-      <w:pPr>
-        <w:pStyle w:val="Normal"/>
-        <w:rPr>
-          <w:b/>
-          <w:b/>
-          <w:bCs/>
-          <w:color w:val="auto"/>
-        </w:rPr>
-      </w:pPr>
-      <w:r>
-        <w:rPr>
-          <w:b/>
-          <w:bCs/>
-          <w:color w:val="auto"/>
-        </w:rPr>
-      </w:r>
-    </w:p>
-    <w:p>
-      <w:pPr>
-        <w:pStyle w:val="Normal"/>
-        <w:rPr/>
-      </w:pPr>
-      <w:r>
-        <w:rPr>
-          <w:b/>
-          <w:bCs/>
-          <w:color w:val="auto"/>
-        </w:rPr>
-        <w:t>has metadata.</w:t>
-      </w:r>
-      <w:r>
-        <w:rPr>
-          <w:color w:val="auto"/>
-        </w:rPr>
-        <w:t xml:space="preserve"> A data property that link an SI resource to metadata.</w:t>
-      </w:r>
-    </w:p>
-    <w:p>
-      <w:pPr>
-        <w:pStyle w:val="Normal"/>
-        <w:rPr/>
-      </w:pPr>
-      <w:r>
-        <w:rPr>
-          <w:color w:val="auto"/>
-        </w:rPr>
-        <w:tab/>
-      </w:r>
-      <w:r>
-        <w:rPr>
-          <w:b/>
-          <w:bCs/>
-          <w:color w:val="auto"/>
-        </w:rPr>
-        <w:t>has namespace.</w:t>
-      </w:r>
-      <w:r>
-        <w:rPr>
-          <w:color w:val="auto"/>
-        </w:rPr>
-        <w:t xml:space="preserve"> </w:t>
-      </w:r>
-      <w:r>
-        <w:rPr>
+        <w:t>The range for this property is an rdf:PlainLiteral that is the acronym of an organization.</w:t>
+      </w:r>
+    </w:p>
+    <w:p>
+      <w:pPr>
+        <w:pStyle w:val="Normal"/>
+        <w:rPr>
+          <w:b/>
+          <w:b/>
+          <w:bCs/>
+          <w:color w:val="auto"/>
+        </w:rPr>
+      </w:pPr>
+      <w:r>
+        <w:rPr>
+          <w:b/>
+          <w:bCs/>
+          <w:color w:val="auto"/>
+        </w:rPr>
+      </w:r>
+    </w:p>
+    <w:p>
+      <w:pPr>
+        <w:pStyle w:val="Normal"/>
+        <w:rPr>
+          <w:b/>
+          <w:b/>
+          <w:bCs/>
+          <w:color w:val="auto"/>
+        </w:rPr>
+      </w:pPr>
+      <w:r>
+        <w:rPr>
+          <w:b/>
+          <w:bCs/>
+          <w:color w:val="auto"/>
+        </w:rPr>
+        <w:t xml:space="preserve">omw:email. </w:t>
+      </w:r>
+      <w:r>
+        <w:rPr>
+          <w:b w:val="false"/>
+          <w:bCs w:val="false"/>
           <w:i/>
           <w:iCs/>
           <w:color w:val="auto"/>
         </w:rPr>
-        <w:t>A data property that designates the origin of the name space for a class, individual or property.</w:t>
-      </w:r>
-      <w:r>
-        <w:rPr>
-          <w:color w:val="auto"/>
-        </w:rPr>
-        <w:t xml:space="preserve"> The use of this property is either identify the original graph, or of information stored within the schema of a system. </w:t>
-      </w:r>
-    </w:p>
-    <w:p>
-      <w:pPr>
-        <w:pStyle w:val="Normal"/>
-        <w:rPr/>
-      </w:pPr>
-      <w:r>
-        <w:rPr>
-          <w:color w:val="auto"/>
-        </w:rPr>
-        <w:tab/>
-      </w:r>
-      <w:r>
-        <w:rPr>
-          <w:b/>
-          <w:bCs/>
-          <w:color w:val="auto"/>
-        </w:rPr>
-        <w:t>has version Date.</w:t>
-      </w:r>
-      <w:r>
-        <w:rPr>
+        <w:t>A data property that links to an organization to an email.</w:t>
+      </w:r>
+      <w:r>
+        <w:rPr>
+          <w:b/>
+          <w:bCs/>
           <w:color w:val="auto"/>
         </w:rPr>
         <w:t xml:space="preserve"> </w:t>
       </w:r>
       <w:r>
         <w:rPr>
+          <w:b w:val="false"/>
+          <w:bCs w:val="false"/>
+          <w:i w:val="false"/>
+          <w:iCs w:val="false"/>
+          <w:color w:val="auto"/>
+        </w:rPr>
+        <w:t>The range for this property is an rdf:PlainLiteral that is the acronym of an organization. This should be the primary email used to contact  the organization.</w:t>
+      </w:r>
+    </w:p>
+    <w:p>
+      <w:pPr>
+        <w:pStyle w:val="Normal"/>
+        <w:rPr>
+          <w:b/>
+          <w:b/>
+          <w:bCs/>
+          <w:color w:val="auto"/>
+        </w:rPr>
+      </w:pPr>
+      <w:r>
+        <w:rPr>
+          <w:b/>
+          <w:bCs/>
+          <w:color w:val="auto"/>
+        </w:rPr>
+      </w:r>
+    </w:p>
+    <w:p>
+      <w:pPr>
+        <w:pStyle w:val="Normal"/>
+        <w:rPr>
+          <w:b/>
+          <w:b/>
+          <w:bCs/>
+          <w:color w:val="auto"/>
+        </w:rPr>
+      </w:pPr>
+      <w:r>
+        <w:rPr>
+          <w:b/>
+          <w:bCs/>
+          <w:color w:val="auto"/>
+        </w:rPr>
+        <w:t xml:space="preserve">omw:name. </w:t>
+      </w:r>
+      <w:r>
+        <w:rPr>
+          <w:b w:val="false"/>
+          <w:bCs w:val="false"/>
           <w:i/>
           <w:iCs/>
           <w:color w:val="auto"/>
         </w:rPr>
-        <w:t>A data property that points to the IRI property that identifies the date of version release.</w:t>
-      </w:r>
-      <w:r>
-        <w:rPr>
-          <w:color w:val="auto"/>
-        </w:rPr>
-        <w:t xml:space="preserve"> The object for this relationship should point to the dc:date annotation. This annotation property should be utilized in the API tool but not saved in SSRO.   </w:t>
-      </w:r>
-    </w:p>
-    <w:p>
-      <w:pPr>
-        <w:pStyle w:val="Normal"/>
+        <w:t>A data property that links to an organization to a name.</w:t>
+      </w:r>
+      <w:r>
+        <w:rPr>
+          <w:b/>
+          <w:bCs/>
+          <w:color w:val="auto"/>
+        </w:rPr>
+        <w:t xml:space="preserve"> </w:t>
+      </w:r>
+      <w:r>
+        <w:rPr>
+          <w:b w:val="false"/>
+          <w:bCs w:val="false"/>
+          <w:i w:val="false"/>
+          <w:iCs w:val="false"/>
+          <w:color w:val="auto"/>
+        </w:rPr>
+        <w:t>The range for this property is an rdf:PlainLiteral that is the English name of an organization.</w:t>
+      </w:r>
+    </w:p>
+    <w:p>
+      <w:pPr>
+        <w:pStyle w:val="Normal"/>
+        <w:rPr>
+          <w:b/>
+          <w:b/>
+          <w:bCs/>
+          <w:color w:val="auto"/>
+        </w:rPr>
+      </w:pPr>
+      <w:r>
+        <w:rPr>
+          <w:b/>
+          <w:bCs/>
+          <w:color w:val="auto"/>
+        </w:rPr>
+      </w:r>
+    </w:p>
+    <w:p>
+      <w:pPr>
+        <w:pStyle w:val="Normal"/>
+        <w:rPr>
+          <w:b/>
+          <w:b/>
+          <w:bCs/>
+          <w:color w:val="auto"/>
+        </w:rPr>
+      </w:pPr>
+      <w:r>
+        <w:rPr>
+          <w:b/>
+          <w:bCs/>
+          <w:color w:val="auto"/>
+        </w:rPr>
+        <w:t xml:space="preserve">sd:name. A data property that links a name graph to a name. </w:t>
+      </w:r>
+      <w:r>
+        <w:rPr>
+          <w:b w:val="false"/>
+          <w:bCs w:val="false"/>
+          <w:i w:val="false"/>
+          <w:iCs w:val="false"/>
+          <w:color w:val="auto"/>
+        </w:rPr>
+        <w:t>The range for this property is an rdf:PlainLiteral that is the English name of an organization.</w:t>
+      </w:r>
+    </w:p>
+    <w:p>
+      <w:pPr>
+        <w:pStyle w:val="Normal"/>
+        <w:rPr>
+          <w:b/>
+          <w:b/>
+          <w:bCs/>
+          <w:color w:val="auto"/>
+        </w:rPr>
+      </w:pPr>
+      <w:r>
         <w:rPr/>
-      </w:pPr>
-      <w:r>
-        <w:rPr>
-          <w:color w:val="auto"/>
-        </w:rPr>
-        <w:tab/>
-      </w:r>
-      <w:r>
-        <w:rPr>
-          <w:b/>
-          <w:bCs/>
-          <w:color w:val="auto"/>
-        </w:rPr>
-        <w:t xml:space="preserve">has version Info. </w:t>
-      </w:r>
-      <w:r>
-        <w:rPr>
-          <w:i/>
-          <w:iCs/>
-          <w:color w:val="auto"/>
-        </w:rPr>
-        <w:t>A data property that points to the IRI property that identifies the instance of version release.</w:t>
-      </w:r>
-      <w:r>
-        <w:rPr>
-          <w:color w:val="auto"/>
-        </w:rPr>
-        <w:t xml:space="preserve"> The object for this relationship should point to the owl:version. This annotation property should be utilized in the API tool to identify a single instance of an SI resource. However, this should not be saved in SSRO. </w:t>
       </w:r>
     </w:p>
     <w:p>
@@ -4200,8 +4891,6 @@
         </w:numPr>
         <w:rPr>
           <w:color w:val="auto"/>
-          <w:highlight w:val="none"/>
-          <w:shd w:fill="auto" w:val="clear"/>
         </w:rPr>
       </w:pPr>
       <w:r>
@@ -4221,8 +4910,6 @@
         </w:numPr>
         <w:rPr>
           <w:color w:val="auto"/>
-          <w:highlight w:val="none"/>
-          <w:shd w:fill="auto" w:val="clear"/>
         </w:rPr>
       </w:pPr>
       <w:r>
@@ -4242,8 +4929,6 @@
         </w:numPr>
         <w:rPr>
           <w:color w:val="auto"/>
-          <w:highlight w:val="none"/>
-          <w:shd w:fill="auto" w:val="clear"/>
         </w:rPr>
       </w:pPr>
       <w:r>
@@ -4263,8 +4948,6 @@
         </w:numPr>
         <w:rPr>
           <w:color w:val="auto"/>
-          <w:highlight w:val="none"/>
-          <w:shd w:fill="auto" w:val="clear"/>
         </w:rPr>
       </w:pPr>
       <w:r>
@@ -4285,8 +4968,6 @@
         <w:spacing w:before="0" w:after="0"/>
         <w:rPr>
           <w:color w:val="auto"/>
-          <w:highlight w:val="none"/>
-          <w:shd w:fill="auto" w:val="clear"/>
         </w:rPr>
       </w:pPr>
       <w:r>
@@ -4304,7 +4985,9 @@
           <w:ilvl w:val="1"/>
           <w:numId w:val="4"/>
         </w:numPr>
-        <w:rPr/>
+        <w:rPr>
+          <w:color w:val="auto"/>
+        </w:rPr>
       </w:pPr>
       <w:r>
         <w:rPr>
@@ -4594,12 +5277,7 @@
       <w:pPr>
         <w:pStyle w:val="Normal"/>
         <w:rPr>
-          <w:b/>
-          <w:b/>
-          <w:bCs/>
-          <w:color w:val="auto"/>
-          <w:highlight w:val="none"/>
-          <w:shd w:fill="auto" w:val="clear"/>
+          <w:color w:val="auto"/>
         </w:rPr>
       </w:pPr>
       <w:r>
@@ -4659,12 +5337,7 @@
               <w:widowControl w:val="false"/>
               <w:jc w:val="center"/>
               <w:rPr>
-                <w:b/>
-                <w:b/>
-                <w:bCs/>
                 <w:color w:val="auto"/>
-                <w:highlight w:val="none"/>
-                <w:shd w:fill="auto" w:val="clear"/>
               </w:rPr>
             </w:pPr>
             <w:r>
@@ -4690,12 +5363,7 @@
               <w:widowControl w:val="false"/>
               <w:jc w:val="center"/>
               <w:rPr>
-                <w:b/>
-                <w:b/>
-                <w:bCs/>
                 <w:color w:val="auto"/>
-                <w:highlight w:val="none"/>
-                <w:shd w:fill="auto" w:val="clear"/>
               </w:rPr>
             </w:pPr>
             <w:r>
@@ -4725,8 +5393,6 @@
               <w:jc w:val="center"/>
               <w:rPr>
                 <w:color w:val="auto"/>
-                <w:highlight w:val="none"/>
-                <w:shd w:fill="auto" w:val="clear"/>
               </w:rPr>
             </w:pPr>
             <w:r>
@@ -4751,8 +5417,6 @@
               <w:jc w:val="center"/>
               <w:rPr>
                 <w:color w:val="auto"/>
-                <w:highlight w:val="none"/>
-                <w:shd w:fill="auto" w:val="clear"/>
               </w:rPr>
             </w:pPr>
             <w:r>
@@ -4780,8 +5444,6 @@
               <w:jc w:val="center"/>
               <w:rPr>
                 <w:color w:val="auto"/>
-                <w:highlight w:val="none"/>
-                <w:shd w:fill="auto" w:val="clear"/>
               </w:rPr>
             </w:pPr>
             <w:r>
@@ -4806,8 +5468,6 @@
               <w:jc w:val="center"/>
               <w:rPr>
                 <w:color w:val="auto"/>
-                <w:highlight w:val="none"/>
-                <w:shd w:fill="auto" w:val="clear"/>
               </w:rPr>
             </w:pPr>
             <w:r>
@@ -4835,8 +5495,6 @@
               <w:jc w:val="center"/>
               <w:rPr>
                 <w:color w:val="auto"/>
-                <w:highlight w:val="none"/>
-                <w:shd w:fill="auto" w:val="clear"/>
               </w:rPr>
             </w:pPr>
             <w:r>
@@ -4861,8 +5519,6 @@
               <w:jc w:val="center"/>
               <w:rPr>
                 <w:color w:val="auto"/>
-                <w:highlight w:val="none"/>
-                <w:shd w:fill="auto" w:val="clear"/>
               </w:rPr>
             </w:pPr>
             <w:r>
@@ -4890,8 +5546,6 @@
               <w:jc w:val="center"/>
               <w:rPr>
                 <w:color w:val="auto"/>
-                <w:highlight w:val="none"/>
-                <w:shd w:fill="auto" w:val="clear"/>
               </w:rPr>
             </w:pPr>
             <w:r>
@@ -4916,8 +5570,6 @@
               <w:jc w:val="center"/>
               <w:rPr>
                 <w:color w:val="auto"/>
-                <w:highlight w:val="none"/>
-                <w:shd w:fill="auto" w:val="clear"/>
               </w:rPr>
             </w:pPr>
             <w:r>
@@ -4945,8 +5597,6 @@
               <w:jc w:val="center"/>
               <w:rPr>
                 <w:color w:val="auto"/>
-                <w:highlight w:val="none"/>
-                <w:shd w:fill="auto" w:val="clear"/>
               </w:rPr>
             </w:pPr>
             <w:r>
@@ -4971,8 +5621,6 @@
               <w:jc w:val="center"/>
               <w:rPr>
                 <w:color w:val="auto"/>
-                <w:highlight w:val="none"/>
-                <w:shd w:fill="auto" w:val="clear"/>
               </w:rPr>
             </w:pPr>
             <w:r>
@@ -5000,8 +5648,6 @@
               <w:jc w:val="center"/>
               <w:rPr>
                 <w:color w:val="auto"/>
-                <w:highlight w:val="none"/>
-                <w:shd w:fill="auto" w:val="clear"/>
               </w:rPr>
             </w:pPr>
             <w:r>
@@ -5026,8 +5672,6 @@
               <w:jc w:val="center"/>
               <w:rPr>
                 <w:color w:val="auto"/>
-                <w:highlight w:val="none"/>
-                <w:shd w:fill="auto" w:val="clear"/>
               </w:rPr>
             </w:pPr>
             <w:r>
@@ -5055,8 +5699,6 @@
               <w:jc w:val="center"/>
               <w:rPr>
                 <w:color w:val="auto"/>
-                <w:highlight w:val="none"/>
-                <w:shd w:fill="auto" w:val="clear"/>
               </w:rPr>
             </w:pPr>
             <w:r>
@@ -5081,8 +5723,6 @@
               <w:jc w:val="center"/>
               <w:rPr>
                 <w:color w:val="auto"/>
-                <w:highlight w:val="none"/>
-                <w:shd w:fill="auto" w:val="clear"/>
               </w:rPr>
             </w:pPr>
             <w:r>
@@ -5110,8 +5750,6 @@
               <w:jc w:val="center"/>
               <w:rPr>
                 <w:color w:val="auto"/>
-                <w:highlight w:val="none"/>
-                <w:shd w:fill="auto" w:val="clear"/>
               </w:rPr>
             </w:pPr>
             <w:r>
@@ -5136,8 +5774,6 @@
               <w:jc w:val="center"/>
               <w:rPr>
                 <w:color w:val="auto"/>
-                <w:highlight w:val="none"/>
-                <w:shd w:fill="auto" w:val="clear"/>
               </w:rPr>
             </w:pPr>
             <w:r>
@@ -5197,6 +5833,12 @@
           <w:shd w:fill="auto" w:val="clear"/>
         </w:rPr>
         <w:tab/>
+      </w:r>
+      <w:r>
+        <w:rPr>
+          <w:color w:val="000000"/>
+          <w:shd w:fill="auto" w:val="clear"/>
+        </w:rPr>
         <w:t>‘CaDSR’ ‘has namespace’ ‘http://cbiit.nci.nih.gov/caDSR# ’</w:t>
       </w:r>
     </w:p>
@@ -5990,6 +6632,23 @@
           <w:color w:val="auto"/>
         </w:rPr>
       </w:r>
+      <w:r>
+        <w:br w:type="page"/>
+      </w:r>
+    </w:p>
+    <w:p>
+      <w:pPr>
+        <w:pStyle w:val="Normal"/>
+        <w:rPr>
+          <w:color w:val="auto"/>
+        </w:rPr>
+      </w:pPr>
+      <w:r>
+        <w:rPr>
+          <w:color w:val="auto"/>
+        </w:rPr>
+        <w:t xml:space="preserve">SRRO Ontology Term Creation TUTORIAL. </w:t>
+      </w:r>
     </w:p>
     <w:p>
       <w:pPr>
@@ -5997,109 +6656,24 @@
         <w:rPr/>
       </w:pPr>
       <w:r>
-        <w:rPr/>
-      </w:r>
-    </w:p>
-    <w:p>
-      <w:pPr>
-        <w:pStyle w:val="Normal"/>
-        <w:rPr/>
-      </w:pPr>
-      <w:r>
-        <w:rPr/>
-        <w:t>Procedural Updates.</w:t>
-      </w:r>
-    </w:p>
-    <w:p>
-      <w:pPr>
-        <w:pStyle w:val="Normal"/>
-        <w:rPr/>
-      </w:pPr>
-      <w:r>
-        <w:rPr/>
-      </w:r>
-    </w:p>
-    <w:p>
-      <w:pPr>
-        <w:pStyle w:val="Normal"/>
-        <w:rPr/>
-      </w:pPr>
-      <w:r>
-        <w:rPr/>
-        <w:t>1. Utilize common yaml file.</w:t>
-      </w:r>
-    </w:p>
-    <w:p>
-      <w:pPr>
-        <w:pStyle w:val="Normal"/>
-        <w:rPr/>
-      </w:pPr>
-      <w:r>
-        <w:rPr/>
-        <w:t>2. Triplicate properties as  into class, individual, and annotation.</w:t>
-      </w:r>
-    </w:p>
-    <w:p>
-      <w:pPr>
-        <w:pStyle w:val="Normal"/>
-        <w:rPr/>
-      </w:pPr>
-      <w:r>
-        <w:rPr/>
-        <w:t>3. Use SSRO as upper level ontology primarily.</w:t>
-      </w:r>
-      <w:r>
-        <w:br w:type="page"/>
-      </w:r>
-    </w:p>
-    <w:p>
-      <w:pPr>
-        <w:pStyle w:val="Normal"/>
-        <w:rPr>
-          <w:color w:val="auto"/>
-        </w:rPr>
-      </w:pPr>
-      <w:r>
-        <w:rPr>
-          <w:color w:val="auto"/>
-        </w:rPr>
-        <w:t xml:space="preserve">SRRO Ontology Term Creation TUTORIAL. </w:t>
-      </w:r>
-    </w:p>
-    <w:p>
-      <w:pPr>
-        <w:pStyle w:val="Normal"/>
-        <w:rPr/>
-      </w:pPr>
-      <w:r>
         <w:rPr>
           <w:color w:val="auto"/>
         </w:rPr>
         <w:tab/>
-        <w:t xml:space="preserve">New terms can be added to SRRO through 3 methods; direct modification of the OWL file via a text editor, use of an specified OWL editor, such as Protege, or by running the appropriate ROBOT script. The ROBOT script is the preferred method, followed by use of Protege. Terms should only be added through the addition of new Ontologies. This tutorial will follow the process using </w:t>
-      </w:r>
-      <w:r>
-        <w:rPr>
-          <w:color w:val="auto"/>
-        </w:rPr>
-        <w:t xml:space="preserve">Chemical Entities of Biological Interest  </w:t>
-      </w:r>
-      <w:r>
-        <w:rPr>
-          <w:color w:val="auto"/>
-        </w:rPr>
-        <w:t>(CHEBI) ontology.</w:t>
-      </w:r>
-    </w:p>
-    <w:p>
-      <w:pPr>
-        <w:pStyle w:val="Normal"/>
-        <w:rPr>
-          <w:color w:val="auto"/>
-        </w:rPr>
-      </w:pPr>
-      <w:r>
-        <w:rPr/>
+        <w:t>New terms can be added to SRRO through 3 methods; direct modification of the OWL file via a text editor, use of an specified OWL editor, such as Protege, or by running the appropriate ROBOT script. The ROBOT script is the preferred method, followed by use of Protege. Terms should only be added through the addition of new Ontologies. This tutorial will follow the process using Chemical Entities of Biological Interest  (CHEBI) ontology.</w:t>
+      </w:r>
+    </w:p>
+    <w:p>
+      <w:pPr>
+        <w:pStyle w:val="Normal"/>
+        <w:rPr>
+          <w:color w:val="auto"/>
+        </w:rPr>
+      </w:pPr>
+      <w:r>
+        <w:rPr>
+          <w:color w:val="auto"/>
+        </w:rPr>
       </w:r>
     </w:p>
     <w:p>
@@ -6535,250 +7109,68 @@
             <w:rStyle w:val="InternetLink"/>
             <w:color w:val="auto"/>
           </w:rPr>
-          <w:t>http://ncicb.nci.nih.gov/srro_XXXXXXX</w:t>
+          <w:t>http://ncicb.nci.nih.gov/srro.</w:t>
+        </w:r>
+        <w:r>
+          <w:rPr>
+            <w:rStyle w:val="InternetLink"/>
+            <w:color w:val="auto"/>
+          </w:rPr>
+          <w:t>owl#</w:t>
+        </w:r>
+        <w:r>
+          <w:rPr>
+            <w:rStyle w:val="InternetLink"/>
+            <w:color w:val="auto"/>
+          </w:rPr>
+          <w:t>XXXXXXX</w:t>
         </w:r>
       </w:hyperlink>
       <w:r>
         <w:rPr>
           <w:color w:val="auto"/>
         </w:rPr>
-        <w:t>, where XXXXXXX is a 7 digit code, you will have to select the New entity options tab and go to Step A5.2. Otherwise, click OK.</w:t>
-      </w:r>
-    </w:p>
-    <w:p>
-      <w:pPr>
-        <w:pStyle w:val="Normal"/>
-        <w:rPr>
-          <w:color w:val="auto"/>
-        </w:rPr>
-      </w:pPr>
-      <w:r>
-        <w:rPr>
-          <w:color w:val="auto"/>
-        </w:rPr>
-      </w:r>
-    </w:p>
-    <w:p>
-      <w:pPr>
-        <w:pStyle w:val="Normal"/>
-        <w:rPr>
-          <w:color w:val="auto"/>
-        </w:rPr>
-      </w:pPr>
-      <w:r>
-        <w:rPr>
-          <w:color w:val="auto"/>
-        </w:rPr>
-        <w:t>Step A5.2</w:t>
-        <w:tab/>
-        <w:t>Configure Settings.</w:t>
-      </w:r>
-    </w:p>
-    <w:p>
-      <w:pPr>
-        <w:pStyle w:val="Normal"/>
-        <w:rPr>
-          <w:color w:val="auto"/>
-        </w:rPr>
-      </w:pPr>
-      <w:r>
-        <w:rPr>
-          <w:color w:val="auto"/>
-        </w:rPr>
-        <w:t xml:space="preserve"> </w:t>
-      </w:r>
-      <w:r>
-        <w:rPr>
-          <w:color w:val="auto"/>
-        </w:rPr>
-        <w:t xml:space="preserve">Your ontology specify the following settings: Start with: </w:t>
-      </w:r>
-      <w:r>
-        <w:rPr>
-          <w:b/>
-          <w:bCs/>
-          <w:color w:val="auto"/>
-        </w:rPr>
-        <w:t>Active Ontoloy IRI,</w:t>
-      </w:r>
-      <w:r>
-        <w:rPr>
-          <w:b w:val="false"/>
-          <w:bCs w:val="false"/>
-          <w:color w:val="auto"/>
-        </w:rPr>
-        <w:t xml:space="preserve"> Followed by: </w:t>
-      </w:r>
-      <w:r>
-        <w:rPr>
-          <w:b/>
-          <w:bCs/>
-          <w:color w:val="auto"/>
-        </w:rPr>
-        <w:t>:</w:t>
-      </w:r>
-      <w:r>
-        <w:rPr>
-          <w:b w:val="false"/>
-          <w:bCs w:val="false"/>
-          <w:color w:val="auto"/>
-        </w:rPr>
-        <w:t xml:space="preserve">, End with: </w:t>
-      </w:r>
-      <w:r>
-        <w:rPr>
-          <w:b/>
-          <w:bCs/>
-          <w:color w:val="auto"/>
-        </w:rPr>
-        <w:t xml:space="preserve">Auto-generated ID. </w:t>
-      </w:r>
-      <w:r>
-        <w:rPr>
-          <w:b w:val="false"/>
-          <w:bCs w:val="false"/>
-          <w:color w:val="auto"/>
-        </w:rPr>
-        <w:t xml:space="preserve">Entity Label: </w:t>
-      </w:r>
-      <w:r>
-        <w:rPr>
-          <w:b/>
-          <w:bCs/>
-          <w:color w:val="auto"/>
-        </w:rPr>
-        <w:t>Same as label renderer</w:t>
-      </w:r>
-      <w:r>
-        <w:rPr>
-          <w:b w:val="false"/>
-          <w:bCs w:val="false"/>
-          <w:color w:val="auto"/>
-        </w:rPr>
-        <w:t xml:space="preserve">, Auto-generated ID: </w:t>
-      </w:r>
-      <w:r>
-        <w:rPr>
-          <w:b/>
-          <w:bCs/>
-          <w:color w:val="auto"/>
-        </w:rPr>
-        <w:t>Numeric (iterative)</w:t>
-      </w:r>
-      <w:r>
-        <w:rPr>
-          <w:b w:val="false"/>
-          <w:bCs w:val="false"/>
-          <w:color w:val="auto"/>
-        </w:rPr>
-        <w:t>, Prefix:</w:t>
-      </w:r>
-      <w:r>
-        <w:rPr>
-          <w:b/>
-          <w:bCs/>
-          <w:color w:val="auto"/>
-        </w:rPr>
-        <w:t xml:space="preserve"> srro_</w:t>
-      </w:r>
-      <w:r>
-        <w:rPr>
-          <w:b w:val="false"/>
-          <w:bCs w:val="false"/>
-          <w:color w:val="auto"/>
-        </w:rPr>
-        <w:t>, Digit count:</w:t>
-      </w:r>
-      <w:r>
-        <w:rPr>
-          <w:b/>
-          <w:bCs/>
-          <w:color w:val="auto"/>
-        </w:rPr>
-        <w:t xml:space="preserve"> 7</w:t>
-      </w:r>
-      <w:r>
-        <w:rPr>
-          <w:b w:val="false"/>
-          <w:bCs w:val="false"/>
-          <w:color w:val="auto"/>
-        </w:rPr>
-        <w:t>, Start:</w:t>
-      </w:r>
-      <w:r>
-        <w:rPr>
-          <w:b/>
-          <w:bCs/>
-          <w:color w:val="auto"/>
-        </w:rPr>
-        <w:t xml:space="preserve"> 001</w:t>
-      </w:r>
-      <w:r>
-        <w:rPr>
-          <w:b w:val="false"/>
-          <w:bCs w:val="false"/>
-          <w:color w:val="auto"/>
-        </w:rPr>
-        <w:t xml:space="preserve">, End:  </w:t>
-      </w:r>
-      <w:r>
-        <w:rPr>
-          <w:b/>
-          <w:bCs/>
-          <w:color w:val="auto"/>
-        </w:rPr>
-        <w:t>-1</w:t>
-      </w:r>
-      <w:r>
-        <w:rPr>
-          <w:b w:val="false"/>
-          <w:bCs w:val="false"/>
-          <w:color w:val="auto"/>
-        </w:rPr>
-        <w:t>. Once that is done, click OK</w:t>
-      </w:r>
-      <w:r>
-        <w:rPr>
-          <w:b/>
-          <w:bCs/>
-          <w:color w:val="auto"/>
-        </w:rPr>
-        <w:t xml:space="preserve">. </w:t>
-      </w:r>
-      <w:r>
-        <w:rPr>
-          <w:b w:val="false"/>
-          <w:bCs w:val="false"/>
-          <w:color w:val="auto"/>
-        </w:rPr>
-        <w:t>This can be seen in Figure A.</w:t>
-      </w:r>
-    </w:p>
-    <w:p>
-      <w:pPr>
-        <w:pStyle w:val="Normal"/>
-        <w:rPr>
-          <w:b/>
-          <w:b/>
-          <w:bCs/>
-        </w:rPr>
-      </w:pPr>
-      <w:r>
-        <w:rPr>
-          <w:color w:val="auto"/>
-        </w:rPr>
-      </w:r>
-    </w:p>
-    <w:p>
-      <w:pPr>
-        <w:pStyle w:val="Normal"/>
-        <w:rPr>
-          <w:color w:val="auto"/>
-        </w:rPr>
-      </w:pPr>
-      <w:r>
+        <w:t xml:space="preserve">, where XXXXXXX is </w:t>
+      </w:r>
+      <w:r>
+        <w:rPr>
+          <w:color w:val="auto"/>
+        </w:rPr>
+        <w:t>the name of the new property</w:t>
+      </w:r>
+      <w:r>
+        <w:rPr>
+          <w:color w:val="auto"/>
+        </w:rPr>
+        <w:t>, you will have to select the New entity options tab and go to Step A5.2. Otherwise, click OK.</w:t>
+      </w:r>
+    </w:p>
+    <w:p>
+      <w:pPr>
+        <w:pStyle w:val="Normal"/>
+        <w:rPr>
+          <w:color w:val="auto"/>
+        </w:rPr>
+      </w:pPr>
+      <w:r>
+        <w:rPr>
+          <w:color w:val="auto"/>
+        </w:rPr>
+      </w:r>
+    </w:p>
+    <w:p>
+      <w:pPr>
+        <w:pStyle w:val="Normal"/>
+        <w:rPr>
+          <w:color w:val="auto"/>
+        </w:rPr>
+      </w:pPr>
+      <w:r>
+        <w:rPr>
+          <w:color w:val="auto"/>
+        </w:rPr>
         <w:drawing>
-          <wp:anchor behindDoc="0" distT="0" distB="0" distL="0" distR="0" simplePos="0" locked="0" layoutInCell="0" allowOverlap="1" relativeHeight="3">
+          <wp:anchor behindDoc="0" distT="0" distB="0" distL="0" distR="0" simplePos="0" locked="0" layoutInCell="0" allowOverlap="1" relativeHeight="5">
             <wp:simplePos x="0" y="0"/>
             <wp:positionH relativeFrom="column">
               <wp:align>center</wp:align>
@@ -6786,10 +7178,10 @@
             <wp:positionV relativeFrom="paragraph">
               <wp:posOffset>635</wp:posOffset>
             </wp:positionV>
-            <wp:extent cx="6153785" cy="6706235"/>
+            <wp:extent cx="4934585" cy="2009775"/>
             <wp:effectExtent l="0" t="0" r="0" b="0"/>
             <wp:wrapSquare wrapText="largest"/>
-            <wp:docPr id="3" name="Image2" descr=""/>
+            <wp:docPr id="3" name="Image4" descr=""/>
             <wp:cNvGraphicFramePr>
               <a:graphicFrameLocks xmlns:a="http://schemas.openxmlformats.org/drawingml/2006/main" noChangeAspect="1"/>
             </wp:cNvGraphicFramePr>
@@ -6797,7 +7189,7 @@
               <a:graphicData uri="http://schemas.openxmlformats.org/drawingml/2006/picture">
                 <pic:pic xmlns:pic="http://schemas.openxmlformats.org/drawingml/2006/picture">
                   <pic:nvPicPr>
-                    <pic:cNvPr id="3" name="Image2" descr=""/>
+                    <pic:cNvPr id="3" name="Image4" descr=""/>
                     <pic:cNvPicPr>
                       <a:picLocks noChangeAspect="1" noChangeArrowheads="1"/>
                     </pic:cNvPicPr>
@@ -6811,7 +7203,7 @@
                   <pic:spPr bwMode="auto">
                     <a:xfrm>
                       <a:off x="0" y="0"/>
-                      <a:ext cx="6153785" cy="6706235"/>
+                      <a:ext cx="4934585" cy="2009775"/>
                     </a:xfrm>
                     <a:prstGeom prst="rect">
                       <a:avLst/>
@@ -6823,6 +7215,429 @@
           </wp:anchor>
         </w:drawing>
       </w:r>
+    </w:p>
+    <w:p>
+      <w:pPr>
+        <w:pStyle w:val="Normal"/>
+        <w:rPr>
+          <w:color w:val="auto"/>
+        </w:rPr>
+      </w:pPr>
+      <w:r>
+        <w:rPr>
+          <w:color w:val="auto"/>
+        </w:rPr>
+      </w:r>
+    </w:p>
+    <w:p>
+      <w:pPr>
+        <w:pStyle w:val="Normal"/>
+        <w:rPr>
+          <w:color w:val="auto"/>
+        </w:rPr>
+      </w:pPr>
+      <w:r>
+        <w:rPr>
+          <w:color w:val="auto"/>
+        </w:rPr>
+      </w:r>
+    </w:p>
+    <w:p>
+      <w:pPr>
+        <w:pStyle w:val="Normal"/>
+        <w:rPr>
+          <w:color w:val="auto"/>
+        </w:rPr>
+      </w:pPr>
+      <w:r>
+        <w:rPr>
+          <w:color w:val="auto"/>
+        </w:rPr>
+      </w:r>
+    </w:p>
+    <w:p>
+      <w:pPr>
+        <w:pStyle w:val="Normal"/>
+        <w:rPr>
+          <w:color w:val="auto"/>
+        </w:rPr>
+      </w:pPr>
+      <w:r>
+        <w:rPr>
+          <w:color w:val="auto"/>
+        </w:rPr>
+      </w:r>
+    </w:p>
+    <w:p>
+      <w:pPr>
+        <w:pStyle w:val="Normal"/>
+        <w:rPr>
+          <w:color w:val="auto"/>
+        </w:rPr>
+      </w:pPr>
+      <w:r>
+        <w:rPr>
+          <w:color w:val="auto"/>
+        </w:rPr>
+      </w:r>
+    </w:p>
+    <w:p>
+      <w:pPr>
+        <w:pStyle w:val="Normal"/>
+        <w:rPr>
+          <w:color w:val="auto"/>
+        </w:rPr>
+      </w:pPr>
+      <w:r>
+        <w:rPr>
+          <w:color w:val="auto"/>
+        </w:rPr>
+      </w:r>
+    </w:p>
+    <w:p>
+      <w:pPr>
+        <w:pStyle w:val="Normal"/>
+        <w:rPr>
+          <w:color w:val="auto"/>
+        </w:rPr>
+      </w:pPr>
+      <w:r>
+        <w:rPr>
+          <w:color w:val="auto"/>
+        </w:rPr>
+      </w:r>
+    </w:p>
+    <w:p>
+      <w:pPr>
+        <w:pStyle w:val="Normal"/>
+        <w:rPr>
+          <w:color w:val="auto"/>
+        </w:rPr>
+      </w:pPr>
+      <w:r>
+        <w:rPr>
+          <w:color w:val="auto"/>
+        </w:rPr>
+      </w:r>
+    </w:p>
+    <w:p>
+      <w:pPr>
+        <w:pStyle w:val="Normal"/>
+        <w:rPr>
+          <w:color w:val="auto"/>
+        </w:rPr>
+      </w:pPr>
+      <w:r>
+        <w:rPr>
+          <w:color w:val="auto"/>
+        </w:rPr>
+      </w:r>
+    </w:p>
+    <w:p>
+      <w:pPr>
+        <w:pStyle w:val="Normal"/>
+        <w:rPr>
+          <w:color w:val="auto"/>
+        </w:rPr>
+      </w:pPr>
+      <w:r>
+        <w:rPr>
+          <w:color w:val="auto"/>
+        </w:rPr>
+      </w:r>
+    </w:p>
+    <w:p>
+      <w:pPr>
+        <w:pStyle w:val="Normal"/>
+        <w:rPr>
+          <w:color w:val="auto"/>
+        </w:rPr>
+      </w:pPr>
+      <w:r>
+        <w:rPr>
+          <w:color w:val="auto"/>
+        </w:rPr>
+      </w:r>
+    </w:p>
+    <w:p>
+      <w:pPr>
+        <w:pStyle w:val="Normal"/>
+        <w:rPr>
+          <w:color w:val="auto"/>
+        </w:rPr>
+      </w:pPr>
+      <w:r>
+        <w:rPr>
+          <w:color w:val="auto"/>
+        </w:rPr>
+      </w:r>
+    </w:p>
+    <w:p>
+      <w:pPr>
+        <w:pStyle w:val="Normal"/>
+        <w:rPr>
+          <w:color w:val="auto"/>
+        </w:rPr>
+      </w:pPr>
+      <w:r>
+        <w:rPr>
+          <w:color w:val="auto"/>
+        </w:rPr>
+        <w:t>Step A5.2</w:t>
+        <w:tab/>
+        <w:t>Configure Settings.</w:t>
+      </w:r>
+    </w:p>
+    <w:p>
+      <w:pPr>
+        <w:pStyle w:val="Normal"/>
+        <w:rPr>
+          <w:color w:val="auto"/>
+        </w:rPr>
+      </w:pPr>
+      <w:r>
+        <w:rPr>
+          <w:color w:val="auto"/>
+        </w:rPr>
+        <w:t xml:space="preserve"> </w:t>
+      </w:r>
+      <w:r>
+        <w:rPr>
+          <w:color w:val="auto"/>
+        </w:rPr>
+        <w:t xml:space="preserve">Your ontology specify the following settings: Start with: </w:t>
+      </w:r>
+      <w:r>
+        <w:rPr>
+          <w:b/>
+          <w:bCs/>
+          <w:color w:val="auto"/>
+        </w:rPr>
+        <w:t>Active Ontoloy IRI,</w:t>
+      </w:r>
+      <w:r>
+        <w:rPr>
+          <w:b w:val="false"/>
+          <w:bCs w:val="false"/>
+          <w:color w:val="auto"/>
+        </w:rPr>
+        <w:t xml:space="preserve"> Followed by: </w:t>
+      </w:r>
+      <w:r>
+        <w:rPr>
+          <w:b/>
+          <w:bCs/>
+          <w:color w:val="auto"/>
+        </w:rPr>
+        <w:t>:</w:t>
+      </w:r>
+      <w:r>
+        <w:rPr>
+          <w:b w:val="false"/>
+          <w:bCs w:val="false"/>
+          <w:color w:val="auto"/>
+        </w:rPr>
+        <w:t xml:space="preserve">, End with: </w:t>
+      </w:r>
+      <w:r>
+        <w:rPr>
+          <w:b/>
+          <w:bCs/>
+          <w:color w:val="auto"/>
+        </w:rPr>
+        <w:t xml:space="preserve">Auto-generated ID. </w:t>
+      </w:r>
+      <w:r>
+        <w:rPr>
+          <w:b w:val="false"/>
+          <w:bCs w:val="false"/>
+          <w:color w:val="auto"/>
+        </w:rPr>
+        <w:t xml:space="preserve">Entity Label: </w:t>
+      </w:r>
+      <w:r>
+        <w:rPr>
+          <w:b/>
+          <w:bCs/>
+          <w:color w:val="auto"/>
+        </w:rPr>
+        <w:t>Same as label renderer</w:t>
+      </w:r>
+      <w:r>
+        <w:rPr>
+          <w:b w:val="false"/>
+          <w:bCs w:val="false"/>
+          <w:color w:val="auto"/>
+        </w:rPr>
+        <w:t xml:space="preserve">, Auto-generated ID: </w:t>
+      </w:r>
+      <w:r>
+        <w:rPr>
+          <w:b/>
+          <w:bCs/>
+          <w:color w:val="auto"/>
+        </w:rPr>
+        <w:t>Numeric (iterative)</w:t>
+      </w:r>
+      <w:r>
+        <w:rPr>
+          <w:b w:val="false"/>
+          <w:bCs w:val="false"/>
+          <w:color w:val="auto"/>
+        </w:rPr>
+        <w:t>, Prefix:</w:t>
+      </w:r>
+      <w:r>
+        <w:rPr>
+          <w:b/>
+          <w:bCs/>
+          <w:color w:val="auto"/>
+        </w:rPr>
+        <w:t xml:space="preserve"> srro_</w:t>
+      </w:r>
+      <w:r>
+        <w:rPr>
+          <w:b w:val="false"/>
+          <w:bCs w:val="false"/>
+          <w:color w:val="auto"/>
+        </w:rPr>
+        <w:t>, Digit count:</w:t>
+      </w:r>
+      <w:r>
+        <w:rPr>
+          <w:b/>
+          <w:bCs/>
+          <w:color w:val="auto"/>
+        </w:rPr>
+        <w:t xml:space="preserve"> 7</w:t>
+      </w:r>
+      <w:r>
+        <w:rPr>
+          <w:b w:val="false"/>
+          <w:bCs w:val="false"/>
+          <w:color w:val="auto"/>
+        </w:rPr>
+        <w:t>, Start:</w:t>
+      </w:r>
+      <w:r>
+        <w:rPr>
+          <w:b/>
+          <w:bCs/>
+          <w:color w:val="auto"/>
+        </w:rPr>
+        <w:t xml:space="preserve"> 001</w:t>
+      </w:r>
+      <w:r>
+        <w:rPr>
+          <w:b w:val="false"/>
+          <w:bCs w:val="false"/>
+          <w:color w:val="auto"/>
+        </w:rPr>
+        <w:t xml:space="preserve">, End:  </w:t>
+      </w:r>
+      <w:r>
+        <w:rPr>
+          <w:b/>
+          <w:bCs/>
+          <w:color w:val="auto"/>
+        </w:rPr>
+        <w:t>-1</w:t>
+      </w:r>
+      <w:r>
+        <w:rPr>
+          <w:b w:val="false"/>
+          <w:bCs w:val="false"/>
+          <w:color w:val="auto"/>
+        </w:rPr>
+        <w:t>. Once that is done, click OK</w:t>
+      </w:r>
+      <w:r>
+        <w:rPr>
+          <w:b/>
+          <w:bCs/>
+          <w:color w:val="auto"/>
+        </w:rPr>
+        <w:t xml:space="preserve">. </w:t>
+      </w:r>
+      <w:r>
+        <w:rPr>
+          <w:b w:val="false"/>
+          <w:bCs w:val="false"/>
+          <w:color w:val="auto"/>
+        </w:rPr>
+        <w:t>This can be seen in Figure A.</w:t>
+      </w:r>
+    </w:p>
+    <w:p>
+      <w:pPr>
+        <w:pStyle w:val="Normal"/>
+        <w:rPr>
+          <w:b/>
+          <w:b/>
+          <w:bCs/>
+        </w:rPr>
+      </w:pPr>
+      <w:r>
+        <w:rPr>
+          <w:b/>
+          <w:bCs/>
+        </w:rPr>
+      </w:r>
+    </w:p>
+    <w:p>
+      <w:pPr>
+        <w:pStyle w:val="Normal"/>
+        <w:rPr>
+          <w:color w:val="auto"/>
+        </w:rPr>
+      </w:pPr>
+      <w:r>
+        <w:drawing>
+          <wp:anchor behindDoc="0" distT="0" distB="0" distL="0" distR="0" simplePos="0" locked="0" layoutInCell="0" allowOverlap="1" relativeHeight="3">
+            <wp:simplePos x="0" y="0"/>
+            <wp:positionH relativeFrom="column">
+              <wp:align>center</wp:align>
+            </wp:positionH>
+            <wp:positionV relativeFrom="paragraph">
+              <wp:posOffset>635</wp:posOffset>
+            </wp:positionV>
+            <wp:extent cx="5905500" cy="4020820"/>
+            <wp:effectExtent l="0" t="0" r="0" b="0"/>
+            <wp:wrapSquare wrapText="largest"/>
+            <wp:docPr id="4" name="Image2" descr=""/>
+            <wp:cNvGraphicFramePr>
+              <a:graphicFrameLocks xmlns:a="http://schemas.openxmlformats.org/drawingml/2006/main" noChangeAspect="1"/>
+            </wp:cNvGraphicFramePr>
+            <a:graphic xmlns:a="http://schemas.openxmlformats.org/drawingml/2006/main">
+              <a:graphicData uri="http://schemas.openxmlformats.org/drawingml/2006/picture">
+                <pic:pic xmlns:pic="http://schemas.openxmlformats.org/drawingml/2006/picture">
+                  <pic:nvPicPr>
+                    <pic:cNvPr id="4" name="Image2" descr=""/>
+                    <pic:cNvPicPr>
+                      <a:picLocks noChangeAspect="1" noChangeArrowheads="1"/>
+                    </pic:cNvPicPr>
+                  </pic:nvPicPr>
+                  <pic:blipFill>
+                    <a:blip r:embed="rId6"/>
+                    <a:stretch>
+                      <a:fillRect/>
+                    </a:stretch>
+                  </pic:blipFill>
+                  <pic:spPr bwMode="auto">
+                    <a:xfrm>
+                      <a:off x="0" y="0"/>
+                      <a:ext cx="5905500" cy="4020820"/>
+                    </a:xfrm>
+                    <a:prstGeom prst="rect">
+                      <a:avLst/>
+                    </a:prstGeom>
+                  </pic:spPr>
+                </pic:pic>
+              </a:graphicData>
+            </a:graphic>
+          </wp:anchor>
+        </w:drawing>
+      </w:r>
       <w:r>
         <w:rPr>
           <w:b/>
@@ -6890,21 +7705,22 @@
           <w:bCs w:val="false"/>
           <w:color w:val="auto"/>
         </w:rPr>
-        <w:t>Go to the Annotations tab and select the grey plus sign next to the Annotations option. Here you can add annotation properties listed as part of the excel document that contains new information on all the terms needed.</w:t>
-      </w:r>
-    </w:p>
-    <w:p>
-      <w:pPr>
-        <w:pStyle w:val="Normal"/>
-        <w:rPr>
-          <w:b w:val="false"/>
-          <w:b w:val="false"/>
-          <w:bCs w:val="false"/>
-        </w:rPr>
-      </w:pPr>
-      <w:r>
-        <w:rPr>
-          <w:color w:val="auto"/>
+        <w:t>Go to the Annotations tab and select the grey plus sign next to the Annotations option. Here you can add annotation properties listed as part of the excel document that contains new information on all the terms needed. You will have to select which annotations from the pop-in menu.</w:t>
+      </w:r>
+    </w:p>
+    <w:p>
+      <w:pPr>
+        <w:pStyle w:val="Normal"/>
+        <w:rPr>
+          <w:b w:val="false"/>
+          <w:b w:val="false"/>
+          <w:bCs w:val="false"/>
+        </w:rPr>
+      </w:pPr>
+      <w:r>
+        <w:rPr>
+          <w:b w:val="false"/>
+          <w:bCs w:val="false"/>
         </w:rPr>
       </w:r>
     </w:p>
@@ -6940,21 +7756,70 @@
           <w:color w:val="auto"/>
         </w:rPr>
         <w:tab/>
-        <w:t xml:space="preserve">Go the Description tab and select the grey plus sign next to the Description option. Here you will select the ‘type’ that your individual belongs to. This corresponds to the vlaue contained in Column C of the example excel document. </w:t>
-      </w:r>
-    </w:p>
-    <w:p>
-      <w:pPr>
-        <w:pStyle w:val="Normal"/>
-        <w:rPr>
-          <w:b w:val="false"/>
-          <w:b w:val="false"/>
-          <w:bCs w:val="false"/>
-        </w:rPr>
-      </w:pPr>
-      <w:r>
-        <w:rPr>
-          <w:color w:val="auto"/>
+        <w:t>Go the Description tab and select the grey plus sign next to the Description option. Here you will select the ‘type’ that your individual belongs to. You can type in the name using  C</w:t>
+      </w:r>
+      <w:r>
+        <w:rPr>
+          <w:b/>
+          <w:bCs/>
+          <w:color w:val="auto"/>
+        </w:rPr>
+        <w:t>lass expression editor</w:t>
+      </w:r>
+      <w:r>
+        <w:rPr>
+          <w:b w:val="false"/>
+          <w:bCs w:val="false"/>
+          <w:color w:val="auto"/>
+        </w:rPr>
+        <w:t xml:space="preserve"> tab or click on the</w:t>
+      </w:r>
+      <w:r>
+        <w:rPr>
+          <w:b/>
+          <w:bCs/>
+          <w:color w:val="auto"/>
+        </w:rPr>
+        <w:t xml:space="preserve"> Class hierarchy</w:t>
+      </w:r>
+      <w:r>
+        <w:rPr>
+          <w:b w:val="false"/>
+          <w:bCs w:val="false"/>
+          <w:color w:val="auto"/>
+        </w:rPr>
+        <w:t xml:space="preserve"> to manually search through the tree and left click on the right option</w:t>
+      </w:r>
+      <w:r>
+        <w:rPr>
+          <w:b/>
+          <w:bCs/>
+          <w:color w:val="auto"/>
+        </w:rPr>
+        <w:t xml:space="preserve">.  </w:t>
+      </w:r>
+      <w:r>
+        <w:rPr>
+          <w:b w:val="false"/>
+          <w:bCs w:val="false"/>
+          <w:color w:val="auto"/>
+        </w:rPr>
+        <w:t xml:space="preserve">This corresponds to the value contained in Column C of the example excel document.  </w:t>
+      </w:r>
+    </w:p>
+    <w:p>
+      <w:pPr>
+        <w:pStyle w:val="Normal"/>
+        <w:rPr>
+          <w:b w:val="false"/>
+          <w:b w:val="false"/>
+          <w:bCs w:val="false"/>
+        </w:rPr>
+      </w:pPr>
+      <w:r>
+        <w:rPr>
+          <w:b w:val="false"/>
+          <w:bCs w:val="false"/>
         </w:rPr>
       </w:r>
     </w:p>
@@ -6990,21 +7855,22 @@
           <w:color w:val="auto"/>
         </w:rPr>
         <w:tab/>
-        <w:t>Go the Properties tab and select the grey plus sign next to the Properties option. You will add any non-empty properties that correspond to each new term.</w:t>
-      </w:r>
-    </w:p>
-    <w:p>
-      <w:pPr>
-        <w:pStyle w:val="Normal"/>
-        <w:rPr>
-          <w:b w:val="false"/>
-          <w:b w:val="false"/>
-          <w:bCs w:val="false"/>
-        </w:rPr>
-      </w:pPr>
-      <w:r>
-        <w:rPr>
-          <w:color w:val="auto"/>
+        <w:t>Go the Properties tab and select the grey plus sign next to the Properties option. You will add any non-empty properties that correspond to each new term. You will have to type in the property using ‘property name’ ‘object’.</w:t>
+      </w:r>
+    </w:p>
+    <w:p>
+      <w:pPr>
+        <w:pStyle w:val="Normal"/>
+        <w:rPr>
+          <w:b w:val="false"/>
+          <w:b w:val="false"/>
+          <w:bCs w:val="false"/>
+        </w:rPr>
+      </w:pPr>
+      <w:r>
+        <w:rPr>
+          <w:b w:val="false"/>
+          <w:bCs w:val="false"/>
         </w:rPr>
       </w:r>
     </w:p>
@@ -7134,132 +8000,27 @@
       </w:pPr>
       <w:r>
         <w:rPr>
-          <w:color w:val="auto"/>
-        </w:rPr>
-      </w:r>
-    </w:p>
-    <w:p>
-      <w:pPr>
-        <w:pStyle w:val="Normal"/>
-        <w:rPr>
-          <w:b/>
-          <w:b/>
-          <w:bCs/>
-          <w:color w:val="auto"/>
-        </w:rPr>
-      </w:pPr>
-      <w:r>
-        <w:rPr>
-          <w:b/>
-          <w:bCs/>
-          <w:color w:val="auto"/>
-        </w:rPr>
-        <w:t>ROBOT Command Line</w:t>
-      </w:r>
-    </w:p>
-    <w:p>
-      <w:pPr>
-        <w:pStyle w:val="Normal"/>
-        <w:rPr>
-          <w:b w:val="false"/>
-          <w:b w:val="false"/>
-          <w:bCs w:val="false"/>
-        </w:rPr>
-      </w:pPr>
-      <w:r>
-        <w:rPr>
-          <w:b/>
-          <w:bCs/>
-          <w:color w:val="auto"/>
-        </w:rPr>
-      </w:r>
-    </w:p>
-    <w:p>
-      <w:pPr>
-        <w:pStyle w:val="Normal"/>
-        <w:rPr>
-          <w:b/>
-          <w:b/>
-          <w:bCs/>
-          <w:color w:val="auto"/>
-        </w:rPr>
-      </w:pPr>
-      <w:r>
-        <w:rPr>
-          <w:b w:val="false"/>
-          <w:bCs w:val="false"/>
-          <w:color w:val="auto"/>
-        </w:rPr>
-        <w:t>Step B1.</w:t>
-        <w:tab/>
-        <w:t>Download ROBOT.</w:t>
-      </w:r>
-    </w:p>
-    <w:p>
-      <w:pPr>
-        <w:pStyle w:val="Normal"/>
+          <w:b w:val="false"/>
+          <w:bCs w:val="false"/>
+        </w:rPr>
+      </w:r>
+    </w:p>
+    <w:p>
+      <w:pPr>
+        <w:pStyle w:val="Normal"/>
+        <w:rPr>
+          <w:b/>
+          <w:b/>
+          <w:bCs/>
+          <w:color w:val="auto"/>
+        </w:rPr>
+      </w:pPr>
+      <w:r>
         <w:rPr/>
-      </w:pPr>
-      <w:r>
-        <w:rPr>
-          <w:b w:val="false"/>
-          <w:bCs w:val="false"/>
-          <w:color w:val="auto"/>
-        </w:rPr>
-        <w:tab/>
-        <w:t xml:space="preserve">Download ROBOT webtool following instructions on their github page: </w:t>
-      </w:r>
-      <w:hyperlink r:id="rId7">
-        <w:r>
-          <w:rPr>
-            <w:rStyle w:val="InternetLink"/>
-            <w:b w:val="false"/>
-            <w:bCs w:val="false"/>
-            <w:color w:val="auto"/>
-          </w:rPr>
-          <w:t>https://github.com/ontodev/robot</w:t>
-        </w:r>
-      </w:hyperlink>
-    </w:p>
-    <w:p>
-      <w:pPr>
-        <w:pStyle w:val="Normal"/>
-        <w:rPr>
-          <w:b w:val="false"/>
-          <w:b w:val="false"/>
-          <w:bCs w:val="false"/>
-        </w:rPr>
-      </w:pPr>
-      <w:r>
-        <w:rPr>
-          <w:b/>
-          <w:bCs/>
-          <w:color w:val="auto"/>
-        </w:rPr>
-      </w:r>
-    </w:p>
-    <w:p>
-      <w:pPr>
-        <w:pStyle w:val="Normal"/>
-        <w:rPr>
-          <w:b/>
-          <w:b/>
-          <w:bCs/>
-          <w:color w:val="auto"/>
-        </w:rPr>
-      </w:pPr>
-      <w:r>
-        <w:rPr>
-          <w:b w:val="false"/>
-          <w:bCs w:val="false"/>
-          <w:color w:val="auto"/>
-        </w:rPr>
-        <w:t>Step B2.</w:t>
-        <w:tab/>
       </w:r>
     </w:p>
     <w:sectPr>
-      <w:headerReference w:type="default" r:id="rId8"/>
+      <w:headerReference w:type="default" r:id="rId7"/>
       <w:type w:val="nextPage"/>
       <w:pgSz w:w="12240" w:h="15840"/>
       <w:pgMar w:left="1134" w:right="1134" w:gutter="0" w:header="720" w:top="1134" w:footer="0" w:bottom="720"/>
@@ -8364,7 +9125,7 @@
     <w:pPr>
       <w:widowControl/>
       <w:suppressAutoHyphens w:val="true"/>
-      <w:overflowPunct w:val="false"/>
+      <w:overflowPunct w:val="true"/>
       <w:bidi w:val="0"/>
       <w:spacing w:before="0" w:after="0"/>
       <w:jc w:val="left"/>
@@ -8930,7 +9691,7 @@
     <w:pPr>
       <w:widowControl/>
       <w:suppressAutoHyphens w:val="true"/>
-      <w:overflowPunct w:val="false"/>
+      <w:overflowPunct w:val="true"/>
       <w:bidi w:val="0"/>
       <w:spacing w:before="0" w:after="0"/>
       <w:jc w:val="left"/>
@@ -8992,7 +9753,7 @@
     <w:pPr>
       <w:widowControl/>
       <w:suppressAutoHyphens w:val="false"/>
-      <w:overflowPunct w:val="false"/>
+      <w:overflowPunct w:val="true"/>
       <w:bidi w:val="0"/>
       <w:spacing w:before="0" w:after="0"/>
       <w:jc w:val="left"/>

</xml_diff>